<commit_message>
Diagramas do Documento de Especificação
Diagrama de Caso de Uso e Fluxo de Dados dentro do Documento de
Especificação
</commit_message>
<xml_diff>
--- a/Documentação/Documento Especificação.docx
+++ b/Documentação/Documento Especificação.docx
@@ -277,6 +277,68 @@
           </w:p>
         </w:tc>
       </w:tr>
+      <w:tr>
+        <w:trPr>
+          <w:trHeight w:val="478"/>
+          <w:jc w:val="center"/>
+        </w:trPr>
+        <w:tc>
+          <w:tcPr>
+            <w:tcW w:w="1329" w:type="dxa"/>
+            <w:vAlign w:val="center"/>
+          </w:tcPr>
+          <w:p>
+            <w:pPr>
+              <w:jc w:val="center"/>
+            </w:pPr>
+            <w:r>
+              <w:t>21/05/2016</w:t>
+            </w:r>
+          </w:p>
+        </w:tc>
+        <w:tc>
+          <w:tcPr>
+            <w:tcW w:w="900" w:type="dxa"/>
+            <w:vAlign w:val="center"/>
+          </w:tcPr>
+          <w:p>
+            <w:pPr>
+              <w:jc w:val="center"/>
+            </w:pPr>
+            <w:r>
+              <w:t>1.0</w:t>
+            </w:r>
+          </w:p>
+        </w:tc>
+        <w:tc>
+          <w:tcPr>
+            <w:tcW w:w="3089" w:type="dxa"/>
+            <w:vAlign w:val="center"/>
+          </w:tcPr>
+          <w:p>
+            <w:pPr>
+              <w:jc w:val="center"/>
+            </w:pPr>
+            <w:r>
+              <w:t>Caso de Uso e Diagrama de Fluxo de Dados</w:t>
+            </w:r>
+          </w:p>
+        </w:tc>
+        <w:tc>
+          <w:tcPr>
+            <w:tcW w:w="3307" w:type="dxa"/>
+            <w:vAlign w:val="center"/>
+          </w:tcPr>
+          <w:p>
+            <w:pPr>
+              <w:jc w:val="center"/>
+            </w:pPr>
+            <w:r>
+              <w:t>Ana Carolina</w:t>
+            </w:r>
+          </w:p>
+        </w:tc>
+      </w:tr>
     </w:tbl>
     <w:p>
       <w:pPr>
@@ -619,6 +681,12 @@
     <w:p>
       <w:pPr>
         <w:pStyle w:val="PargrafodaLista"/>
+        <w:ind w:left="792"/>
+      </w:pPr>
+    </w:p>
+    <w:p>
+      <w:pPr>
+        <w:pStyle w:val="PargrafodaLista"/>
         <w:numPr>
           <w:ilvl w:val="2"/>
           <w:numId w:val="2"/>
@@ -631,6 +699,7 @@
         <w:rPr>
           <w:b/>
         </w:rPr>
+        <w:lastRenderedPageBreak/>
         <w:t>Mostrar Contagem</w:t>
       </w:r>
     </w:p>
@@ -658,7 +727,6 @@
         <w:rPr>
           <w:b/>
         </w:rPr>
-        <w:lastRenderedPageBreak/>
         <w:t>Mostrar Comparação</w:t>
       </w:r>
     </w:p>
@@ -848,6 +916,69 @@
         <w:ind w:left="792"/>
         <w:rPr>
           <w:i/>
+        </w:rPr>
+      </w:pPr>
+    </w:p>
+    <w:p>
+      <w:pPr>
+        <w:pStyle w:val="PargrafodaLista"/>
+        <w:numPr>
+          <w:ilvl w:val="2"/>
+          <w:numId w:val="2"/>
+        </w:numPr>
+        <w:rPr>
+          <w:b/>
+        </w:rPr>
+      </w:pPr>
+      <w:r>
+        <w:rPr>
+          <w:b/>
+        </w:rPr>
+        <w:t xml:space="preserve">CASO DE USO </w:t>
+      </w:r>
+    </w:p>
+    <w:p>
+      <w:pPr>
+        <w:jc w:val="center"/>
+        <w:rPr>
+          <w:b/>
+        </w:rPr>
+      </w:pPr>
+      <w:r>
+        <w:rPr>
+          <w:b/>
+        </w:rPr>
+        <w:pict>
+          <v:shapetype id="_x0000_t75" coordsize="21600,21600" o:spt="75" o:preferrelative="t" path="m@4@5l@4@11@9@11@9@5xe" filled="f" stroked="f">
+            <v:stroke joinstyle="miter"/>
+            <v:formulas>
+              <v:f eqn="if lineDrawn pixelLineWidth 0"/>
+              <v:f eqn="sum @0 1 0"/>
+              <v:f eqn="sum 0 0 @1"/>
+              <v:f eqn="prod @2 1 2"/>
+              <v:f eqn="prod @3 21600 pixelWidth"/>
+              <v:f eqn="prod @3 21600 pixelHeight"/>
+              <v:f eqn="sum @0 0 1"/>
+              <v:f eqn="prod @6 1 2"/>
+              <v:f eqn="prod @7 21600 pixelWidth"/>
+              <v:f eqn="sum @8 21600 0"/>
+              <v:f eqn="prod @7 21600 pixelHeight"/>
+              <v:f eqn="sum @10 21600 0"/>
+            </v:formulas>
+            <v:path o:extrusionok="f" gradientshapeok="t" o:connecttype="rect"/>
+            <o:lock v:ext="edit" aspectratio="t"/>
+          </v:shapetype>
+          <v:shape id="_x0000_i1025" type="#_x0000_t75" style="width:393.75pt;height:182.25pt">
+            <v:imagedata r:id="rId5" o:title="projetopedro"/>
+          </v:shape>
+        </w:pict>
+      </w:r>
+    </w:p>
+    <w:p>
+      <w:pPr>
+        <w:jc w:val="center"/>
+        <w:rPr>
+          <w:b/>
         </w:rPr>
       </w:pPr>
     </w:p>
@@ -1095,6 +1226,7 @@
           </w:tcPr>
           <w:p>
             <w:r>
+              <w:lastRenderedPageBreak/>
               <w:t>Descrição</w:t>
             </w:r>
           </w:p>
@@ -1290,7 +1422,13 @@
         </w:tc>
       </w:tr>
     </w:tbl>
-    <w:p/>
+    <w:p>
+      <w:pPr>
+        <w:rPr>
+          <w:b/>
+        </w:rPr>
+      </w:pPr>
+    </w:p>
     <w:tbl>
       <w:tblPr>
         <w:tblStyle w:val="Tabelacomgrade"/>
@@ -1632,7 +1770,6 @@
           </w:tcPr>
           <w:p>
             <w:r>
-              <w:lastRenderedPageBreak/>
               <w:t>Resultado</w:t>
             </w:r>
           </w:p>
@@ -1710,7 +1847,13 @@
         </w:tc>
       </w:tr>
     </w:tbl>
-    <w:p/>
+    <w:p>
+      <w:pPr>
+        <w:rPr>
+          <w:b/>
+        </w:rPr>
+      </w:pPr>
+    </w:p>
     <w:tbl>
       <w:tblPr>
         <w:tblStyle w:val="Tabelacomgrade"/>
@@ -2132,7 +2275,13 @@
         </w:tc>
       </w:tr>
     </w:tbl>
-    <w:p/>
+    <w:p>
+      <w:pPr>
+        <w:rPr>
+          <w:b/>
+        </w:rPr>
+      </w:pPr>
+    </w:p>
     <w:tbl>
       <w:tblPr>
         <w:tblStyle w:val="Tabelacomgrade"/>
@@ -2299,6 +2448,7 @@
           </w:tcPr>
           <w:p>
             <w:r>
+              <w:lastRenderedPageBreak/>
               <w:t>Fonte</w:t>
             </w:r>
           </w:p>
@@ -2554,6 +2704,43 @@
         </w:tc>
       </w:tr>
     </w:tbl>
+    <w:p>
+      <w:pPr>
+        <w:rPr>
+          <w:b/>
+        </w:rPr>
+      </w:pPr>
+    </w:p>
+    <w:p>
+      <w:pPr>
+        <w:pStyle w:val="PargrafodaLista"/>
+        <w:numPr>
+          <w:ilvl w:val="2"/>
+          <w:numId w:val="2"/>
+        </w:numPr>
+        <w:rPr>
+          <w:b/>
+        </w:rPr>
+      </w:pPr>
+      <w:r>
+        <w:rPr>
+          <w:b/>
+        </w:rPr>
+        <w:t>DFD</w:t>
+      </w:r>
+    </w:p>
+    <w:p>
+      <w:pPr>
+        <w:jc w:val="center"/>
+      </w:pPr>
+      <w:r>
+        <w:pict>
+          <v:shape id="_x0000_i1026" type="#_x0000_t75" style="width:391.5pt;height:360.75pt">
+            <v:imagedata r:id="rId6" o:title="projetoPedro - DFD"/>
+          </v:shape>
+        </w:pict>
+      </w:r>
+    </w:p>
     <w:p/>
     <w:p>
       <w:pPr>

</xml_diff>

<commit_message>
Sumário no Documento de Especificação
Padronização do documento e sumário
</commit_message>
<xml_diff>
--- a/Documentação/Documento Especificação.docx
+++ b/Documentação/Documento Especificação.docx
@@ -3,7 +3,16 @@
 <w:document xmlns:ve="http://schemas.openxmlformats.org/markup-compatibility/2006" xmlns:o="urn:schemas-microsoft-com:office:office" xmlns:r="http://schemas.openxmlformats.org/officeDocument/2006/relationships" xmlns:m="http://schemas.openxmlformats.org/officeDocument/2006/math" xmlns:v="urn:schemas-microsoft-com:vml" xmlns:wp="http://schemas.openxmlformats.org/drawingml/2006/wordprocessingDrawing" xmlns:w10="urn:schemas-microsoft-com:office:word" xmlns:w="http://schemas.openxmlformats.org/wordprocessingml/2006/main" xmlns:wne="http://schemas.microsoft.com/office/word/2006/wordml">
   <w:body>
     <w:p>
+      <w:pPr>
+        <w:jc w:val="center"/>
+        <w:rPr>
+          <w:b/>
+        </w:rPr>
+      </w:pPr>
       <w:r>
+        <w:rPr>
+          <w:b/>
+        </w:rPr>
         <w:t>HISTÓRICO DE REVISÃO</w:t>
       </w:r>
     </w:p>
@@ -339,7 +348,2497 @@
           </w:p>
         </w:tc>
       </w:tr>
+      <w:tr>
+        <w:trPr>
+          <w:trHeight w:val="478"/>
+          <w:jc w:val="center"/>
+        </w:trPr>
+        <w:tc>
+          <w:tcPr>
+            <w:tcW w:w="1329" w:type="dxa"/>
+            <w:vAlign w:val="center"/>
+          </w:tcPr>
+          <w:p>
+            <w:pPr>
+              <w:jc w:val="center"/>
+            </w:pPr>
+            <w:r>
+              <w:t>01/06/2016</w:t>
+            </w:r>
+          </w:p>
+        </w:tc>
+        <w:tc>
+          <w:tcPr>
+            <w:tcW w:w="900" w:type="dxa"/>
+            <w:vAlign w:val="center"/>
+          </w:tcPr>
+          <w:p>
+            <w:pPr>
+              <w:jc w:val="center"/>
+            </w:pPr>
+            <w:r>
+              <w:t>1.1</w:t>
+            </w:r>
+          </w:p>
+        </w:tc>
+        <w:tc>
+          <w:tcPr>
+            <w:tcW w:w="3089" w:type="dxa"/>
+            <w:vAlign w:val="center"/>
+          </w:tcPr>
+          <w:p>
+            <w:pPr>
+              <w:jc w:val="center"/>
+            </w:pPr>
+            <w:r>
+              <w:t xml:space="preserve">Requisitos </w:t>
+            </w:r>
+            <w:r>
+              <w:t>de Qualidade e Restrições</w:t>
+            </w:r>
+            <w:r>
+              <w:t>, Sumário</w:t>
+            </w:r>
+          </w:p>
+        </w:tc>
+        <w:tc>
+          <w:tcPr>
+            <w:tcW w:w="3307" w:type="dxa"/>
+            <w:vAlign w:val="center"/>
+          </w:tcPr>
+          <w:p>
+            <w:pPr>
+              <w:jc w:val="center"/>
+            </w:pPr>
+            <w:r>
+              <w:t>Ana Carolina</w:t>
+            </w:r>
+          </w:p>
+        </w:tc>
+      </w:tr>
     </w:tbl>
+    <w:p>
+      <w:pPr>
+        <w:pStyle w:val="PargrafodaLista"/>
+        <w:ind w:left="360"/>
+        <w:rPr>
+          <w:b/>
+        </w:rPr>
+      </w:pPr>
+    </w:p>
+    <w:p>
+      <w:pPr>
+        <w:pStyle w:val="PargrafodaLista"/>
+        <w:ind w:left="360"/>
+        <w:rPr>
+          <w:b/>
+        </w:rPr>
+      </w:pPr>
+    </w:p>
+    <w:p>
+      <w:pPr>
+        <w:pStyle w:val="PargrafodaLista"/>
+        <w:ind w:left="360"/>
+        <w:rPr>
+          <w:b/>
+        </w:rPr>
+      </w:pPr>
+    </w:p>
+    <w:p>
+      <w:pPr>
+        <w:pStyle w:val="PargrafodaLista"/>
+        <w:ind w:left="360"/>
+        <w:rPr>
+          <w:b/>
+        </w:rPr>
+      </w:pPr>
+    </w:p>
+    <w:p>
+      <w:pPr>
+        <w:pStyle w:val="PargrafodaLista"/>
+        <w:ind w:left="360"/>
+        <w:rPr>
+          <w:b/>
+        </w:rPr>
+      </w:pPr>
+    </w:p>
+    <w:p>
+      <w:pPr>
+        <w:pStyle w:val="PargrafodaLista"/>
+        <w:ind w:left="360"/>
+        <w:rPr>
+          <w:b/>
+        </w:rPr>
+      </w:pPr>
+    </w:p>
+    <w:p>
+      <w:pPr>
+        <w:pStyle w:val="PargrafodaLista"/>
+        <w:ind w:left="360"/>
+        <w:rPr>
+          <w:b/>
+        </w:rPr>
+      </w:pPr>
+    </w:p>
+    <w:p>
+      <w:pPr>
+        <w:pStyle w:val="PargrafodaLista"/>
+        <w:ind w:left="360"/>
+        <w:rPr>
+          <w:b/>
+        </w:rPr>
+      </w:pPr>
+    </w:p>
+    <w:p>
+      <w:pPr>
+        <w:pStyle w:val="PargrafodaLista"/>
+        <w:ind w:left="360"/>
+        <w:rPr>
+          <w:b/>
+        </w:rPr>
+      </w:pPr>
+    </w:p>
+    <w:p>
+      <w:pPr>
+        <w:pStyle w:val="PargrafodaLista"/>
+        <w:ind w:left="360"/>
+        <w:rPr>
+          <w:b/>
+        </w:rPr>
+      </w:pPr>
+    </w:p>
+    <w:p>
+      <w:pPr>
+        <w:pStyle w:val="PargrafodaLista"/>
+        <w:ind w:left="360"/>
+        <w:rPr>
+          <w:b/>
+        </w:rPr>
+      </w:pPr>
+    </w:p>
+    <w:p>
+      <w:pPr>
+        <w:pStyle w:val="PargrafodaLista"/>
+        <w:ind w:left="360"/>
+        <w:rPr>
+          <w:b/>
+        </w:rPr>
+      </w:pPr>
+    </w:p>
+    <w:p>
+      <w:pPr>
+        <w:pStyle w:val="PargrafodaLista"/>
+        <w:ind w:left="360"/>
+        <w:rPr>
+          <w:b/>
+        </w:rPr>
+      </w:pPr>
+    </w:p>
+    <w:p>
+      <w:pPr>
+        <w:pStyle w:val="PargrafodaLista"/>
+        <w:ind w:left="360"/>
+        <w:rPr>
+          <w:b/>
+        </w:rPr>
+      </w:pPr>
+    </w:p>
+    <w:p>
+      <w:pPr>
+        <w:pStyle w:val="PargrafodaLista"/>
+        <w:ind w:left="360"/>
+        <w:rPr>
+          <w:b/>
+        </w:rPr>
+      </w:pPr>
+    </w:p>
+    <w:p>
+      <w:pPr>
+        <w:pStyle w:val="PargrafodaLista"/>
+        <w:ind w:left="360"/>
+        <w:rPr>
+          <w:b/>
+        </w:rPr>
+      </w:pPr>
+    </w:p>
+    <w:p>
+      <w:pPr>
+        <w:pStyle w:val="PargrafodaLista"/>
+        <w:ind w:left="360"/>
+        <w:rPr>
+          <w:b/>
+        </w:rPr>
+      </w:pPr>
+    </w:p>
+    <w:p>
+      <w:pPr>
+        <w:pStyle w:val="PargrafodaLista"/>
+        <w:ind w:left="360"/>
+        <w:rPr>
+          <w:b/>
+        </w:rPr>
+      </w:pPr>
+    </w:p>
+    <w:p>
+      <w:pPr>
+        <w:pStyle w:val="PargrafodaLista"/>
+        <w:ind w:left="360"/>
+        <w:rPr>
+          <w:b/>
+        </w:rPr>
+      </w:pPr>
+    </w:p>
+    <w:p>
+      <w:pPr>
+        <w:pStyle w:val="PargrafodaLista"/>
+        <w:ind w:left="360"/>
+        <w:rPr>
+          <w:b/>
+        </w:rPr>
+      </w:pPr>
+    </w:p>
+    <w:p>
+      <w:pPr>
+        <w:pStyle w:val="PargrafodaLista"/>
+        <w:ind w:left="360"/>
+        <w:rPr>
+          <w:b/>
+        </w:rPr>
+      </w:pPr>
+    </w:p>
+    <w:p>
+      <w:pPr>
+        <w:pStyle w:val="PargrafodaLista"/>
+        <w:ind w:left="360"/>
+        <w:rPr>
+          <w:b/>
+        </w:rPr>
+      </w:pPr>
+    </w:p>
+    <w:p>
+      <w:pPr>
+        <w:pStyle w:val="PargrafodaLista"/>
+        <w:ind w:left="360"/>
+        <w:rPr>
+          <w:b/>
+        </w:rPr>
+      </w:pPr>
+    </w:p>
+    <w:p>
+      <w:pPr>
+        <w:pStyle w:val="PargrafodaLista"/>
+        <w:ind w:left="360"/>
+        <w:rPr>
+          <w:b/>
+        </w:rPr>
+      </w:pPr>
+    </w:p>
+    <w:p>
+      <w:pPr>
+        <w:pStyle w:val="PargrafodaLista"/>
+        <w:ind w:left="360"/>
+        <w:rPr>
+          <w:b/>
+        </w:rPr>
+      </w:pPr>
+    </w:p>
+    <w:p>
+      <w:pPr>
+        <w:pStyle w:val="PargrafodaLista"/>
+        <w:ind w:left="360"/>
+        <w:rPr>
+          <w:b/>
+        </w:rPr>
+      </w:pPr>
+    </w:p>
+    <w:p>
+      <w:pPr>
+        <w:pStyle w:val="PargrafodaLista"/>
+        <w:ind w:left="360"/>
+        <w:rPr>
+          <w:b/>
+        </w:rPr>
+      </w:pPr>
+    </w:p>
+    <w:p>
+      <w:pPr>
+        <w:pStyle w:val="PargrafodaLista"/>
+        <w:ind w:left="360"/>
+        <w:rPr>
+          <w:b/>
+        </w:rPr>
+      </w:pPr>
+    </w:p>
+    <w:p>
+      <w:pPr>
+        <w:pStyle w:val="PargrafodaLista"/>
+        <w:ind w:left="360"/>
+        <w:rPr>
+          <w:b/>
+        </w:rPr>
+      </w:pPr>
+    </w:p>
+    <w:p>
+      <w:pPr>
+        <w:pStyle w:val="PargrafodaLista"/>
+        <w:ind w:left="360"/>
+        <w:rPr>
+          <w:b/>
+        </w:rPr>
+      </w:pPr>
+    </w:p>
+    <w:p>
+      <w:pPr>
+        <w:pStyle w:val="PargrafodaLista"/>
+        <w:ind w:left="360"/>
+        <w:outlineLvl w:val="0"/>
+        <w:rPr>
+          <w:b/>
+        </w:rPr>
+      </w:pPr>
+    </w:p>
+    <w:p>
+      <w:pPr>
+        <w:pStyle w:val="PargrafodaLista"/>
+        <w:ind w:left="360"/>
+        <w:rPr>
+          <w:b/>
+        </w:rPr>
+      </w:pPr>
+    </w:p>
+    <w:p>
+      <w:pPr>
+        <w:pStyle w:val="PargrafodaLista"/>
+        <w:ind w:left="360"/>
+        <w:rPr>
+          <w:b/>
+        </w:rPr>
+      </w:pPr>
+    </w:p>
+    <w:sdt>
+      <w:sdtPr>
+        <w:id w:val="1543662812"/>
+        <w:docPartObj>
+          <w:docPartGallery w:val="Table of Contents"/>
+          <w:docPartUnique/>
+        </w:docPartObj>
+      </w:sdtPr>
+      <w:sdtEndPr>
+        <w:rPr>
+          <w:rFonts w:asciiTheme="minorHAnsi" w:eastAsiaTheme="minorHAnsi" w:hAnsiTheme="minorHAnsi" w:cstheme="minorBidi"/>
+          <w:b w:val="0"/>
+          <w:bCs w:val="0"/>
+          <w:color w:val="auto"/>
+          <w:sz w:val="22"/>
+          <w:szCs w:val="22"/>
+        </w:rPr>
+      </w:sdtEndPr>
+      <w:sdtContent>
+        <w:p>
+          <w:pPr>
+            <w:pStyle w:val="CabealhodoSumrio"/>
+            <w:spacing w:after="240"/>
+          </w:pPr>
+          <w:r>
+            <w:rPr>
+              <w:color w:val="auto"/>
+            </w:rPr>
+            <w:t>Sumário</w:t>
+          </w:r>
+        </w:p>
+        <w:p>
+          <w:pPr>
+            <w:pStyle w:val="Sumrio1"/>
+            <w:rPr>
+              <w:rFonts w:eastAsiaTheme="minorEastAsia"/>
+              <w:noProof/>
+              <w:lang w:eastAsia="pt-BR"/>
+            </w:rPr>
+          </w:pPr>
+          <w:r>
+            <w:fldChar w:fldCharType="begin"/>
+          </w:r>
+          <w:r>
+            <w:instrText xml:space="preserve"> TOC \o "1-3" \h \z \u </w:instrText>
+          </w:r>
+          <w:r>
+            <w:fldChar w:fldCharType="separate"/>
+          </w:r>
+          <w:hyperlink w:anchor="_Toc452547564" w:history="1">
+            <w:r>
+              <w:rPr>
+                <w:rStyle w:val="Hyperlink"/>
+                <w:b/>
+                <w:noProof/>
+              </w:rPr>
+              <w:t>1.</w:t>
+            </w:r>
+            <w:r>
+              <w:rPr>
+                <w:rFonts w:eastAsiaTheme="minorEastAsia"/>
+                <w:noProof/>
+                <w:lang w:eastAsia="pt-BR"/>
+              </w:rPr>
+              <w:tab/>
+            </w:r>
+            <w:r>
+              <w:rPr>
+                <w:rStyle w:val="Hyperlink"/>
+                <w:b/>
+                <w:noProof/>
+              </w:rPr>
+              <w:t>INTRODUÇÃO</w:t>
+            </w:r>
+            <w:r>
+              <w:rPr>
+                <w:noProof/>
+                <w:webHidden/>
+              </w:rPr>
+              <w:tab/>
+            </w:r>
+            <w:r>
+              <w:rPr>
+                <w:noProof/>
+                <w:webHidden/>
+              </w:rPr>
+              <w:fldChar w:fldCharType="begin"/>
+            </w:r>
+            <w:r>
+              <w:rPr>
+                <w:noProof/>
+                <w:webHidden/>
+              </w:rPr>
+              <w:instrText xml:space="preserve"> PAGEREF _Toc452547564 \h </w:instrText>
+            </w:r>
+            <w:r>
+              <w:rPr>
+                <w:noProof/>
+                <w:webHidden/>
+              </w:rPr>
+            </w:r>
+            <w:r>
+              <w:rPr>
+                <w:noProof/>
+                <w:webHidden/>
+              </w:rPr>
+              <w:fldChar w:fldCharType="separate"/>
+            </w:r>
+            <w:r>
+              <w:rPr>
+                <w:noProof/>
+                <w:webHidden/>
+              </w:rPr>
+              <w:t>3</w:t>
+            </w:r>
+            <w:r>
+              <w:rPr>
+                <w:noProof/>
+                <w:webHidden/>
+              </w:rPr>
+              <w:fldChar w:fldCharType="end"/>
+            </w:r>
+          </w:hyperlink>
+        </w:p>
+        <w:p>
+          <w:pPr>
+            <w:pStyle w:val="Sumrio2"/>
+            <w:rPr>
+              <w:rFonts w:eastAsiaTheme="minorEastAsia"/>
+              <w:lang w:eastAsia="pt-BR"/>
+            </w:rPr>
+          </w:pPr>
+          <w:hyperlink w:anchor="_Toc452547565" w:history="1">
+            <w:r>
+              <w:rPr>
+                <w:rStyle w:val="Hyperlink"/>
+                <w:b/>
+              </w:rPr>
+              <w:t>1.1.</w:t>
+            </w:r>
+            <w:r>
+              <w:rPr>
+                <w:rFonts w:eastAsiaTheme="minorEastAsia"/>
+                <w:lang w:eastAsia="pt-BR"/>
+              </w:rPr>
+              <w:tab/>
+            </w:r>
+            <w:r>
+              <w:rPr>
+                <w:rStyle w:val="Hyperlink"/>
+                <w:b/>
+              </w:rPr>
+              <w:t>Escopo</w:t>
+            </w:r>
+            <w:r>
+              <w:rPr>
+                <w:webHidden/>
+              </w:rPr>
+              <w:tab/>
+            </w:r>
+            <w:r>
+              <w:rPr>
+                <w:webHidden/>
+              </w:rPr>
+              <w:fldChar w:fldCharType="begin"/>
+            </w:r>
+            <w:r>
+              <w:rPr>
+                <w:webHidden/>
+              </w:rPr>
+              <w:instrText xml:space="preserve"> PAGEREF _Toc452547565 \h </w:instrText>
+            </w:r>
+            <w:r>
+              <w:rPr>
+                <w:webHidden/>
+              </w:rPr>
+            </w:r>
+            <w:r>
+              <w:rPr>
+                <w:webHidden/>
+              </w:rPr>
+              <w:fldChar w:fldCharType="separate"/>
+            </w:r>
+            <w:r>
+              <w:rPr>
+                <w:webHidden/>
+              </w:rPr>
+              <w:t>3</w:t>
+            </w:r>
+            <w:r>
+              <w:rPr>
+                <w:webHidden/>
+              </w:rPr>
+              <w:fldChar w:fldCharType="end"/>
+            </w:r>
+          </w:hyperlink>
+        </w:p>
+        <w:p>
+          <w:pPr>
+            <w:pStyle w:val="Sumrio2"/>
+            <w:rPr>
+              <w:rFonts w:eastAsiaTheme="minorEastAsia"/>
+              <w:lang w:eastAsia="pt-BR"/>
+            </w:rPr>
+          </w:pPr>
+          <w:hyperlink w:anchor="_Toc452547566" w:history="1">
+            <w:r>
+              <w:rPr>
+                <w:rStyle w:val="Hyperlink"/>
+                <w:b/>
+              </w:rPr>
+              <w:t>1.2.</w:t>
+            </w:r>
+            <w:r>
+              <w:rPr>
+                <w:rFonts w:eastAsiaTheme="minorEastAsia"/>
+                <w:lang w:eastAsia="pt-BR"/>
+              </w:rPr>
+              <w:tab/>
+            </w:r>
+            <w:r>
+              <w:rPr>
+                <w:rStyle w:val="Hyperlink"/>
+                <w:b/>
+              </w:rPr>
+              <w:t>Descrição dos Stakeholders</w:t>
+            </w:r>
+            <w:r>
+              <w:rPr>
+                <w:webHidden/>
+              </w:rPr>
+              <w:tab/>
+            </w:r>
+            <w:r>
+              <w:rPr>
+                <w:webHidden/>
+              </w:rPr>
+              <w:fldChar w:fldCharType="begin"/>
+            </w:r>
+            <w:r>
+              <w:rPr>
+                <w:webHidden/>
+              </w:rPr>
+              <w:instrText xml:space="preserve"> PAGEREF _Toc452547566 \h </w:instrText>
+            </w:r>
+            <w:r>
+              <w:rPr>
+                <w:webHidden/>
+              </w:rPr>
+            </w:r>
+            <w:r>
+              <w:rPr>
+                <w:webHidden/>
+              </w:rPr>
+              <w:fldChar w:fldCharType="separate"/>
+            </w:r>
+            <w:r>
+              <w:rPr>
+                <w:webHidden/>
+              </w:rPr>
+              <w:t>3</w:t>
+            </w:r>
+            <w:r>
+              <w:rPr>
+                <w:webHidden/>
+              </w:rPr>
+              <w:fldChar w:fldCharType="end"/>
+            </w:r>
+          </w:hyperlink>
+        </w:p>
+        <w:p>
+          <w:pPr>
+            <w:pStyle w:val="Sumrio1"/>
+            <w:rPr>
+              <w:rFonts w:eastAsiaTheme="minorEastAsia"/>
+              <w:noProof/>
+              <w:lang w:eastAsia="pt-BR"/>
+            </w:rPr>
+          </w:pPr>
+          <w:hyperlink w:anchor="_Toc452547567" w:history="1">
+            <w:r>
+              <w:rPr>
+                <w:rStyle w:val="Hyperlink"/>
+                <w:b/>
+                <w:noProof/>
+              </w:rPr>
+              <w:t>2.</w:t>
+            </w:r>
+            <w:r>
+              <w:rPr>
+                <w:rFonts w:eastAsiaTheme="minorEastAsia"/>
+                <w:noProof/>
+                <w:lang w:eastAsia="pt-BR"/>
+              </w:rPr>
+              <w:tab/>
+            </w:r>
+            <w:r>
+              <w:rPr>
+                <w:rStyle w:val="Hyperlink"/>
+                <w:b/>
+                <w:noProof/>
+              </w:rPr>
+              <w:t>DESCRIÇÃO GERAL</w:t>
+            </w:r>
+            <w:r>
+              <w:rPr>
+                <w:noProof/>
+                <w:webHidden/>
+              </w:rPr>
+              <w:tab/>
+            </w:r>
+            <w:r>
+              <w:rPr>
+                <w:noProof/>
+                <w:webHidden/>
+              </w:rPr>
+              <w:fldChar w:fldCharType="begin"/>
+            </w:r>
+            <w:r>
+              <w:rPr>
+                <w:noProof/>
+                <w:webHidden/>
+              </w:rPr>
+              <w:instrText xml:space="preserve"> PAGEREF _Toc452547567 \h </w:instrText>
+            </w:r>
+            <w:r>
+              <w:rPr>
+                <w:noProof/>
+                <w:webHidden/>
+              </w:rPr>
+            </w:r>
+            <w:r>
+              <w:rPr>
+                <w:noProof/>
+                <w:webHidden/>
+              </w:rPr>
+              <w:fldChar w:fldCharType="separate"/>
+            </w:r>
+            <w:r>
+              <w:rPr>
+                <w:noProof/>
+                <w:webHidden/>
+              </w:rPr>
+              <w:t>3</w:t>
+            </w:r>
+            <w:r>
+              <w:rPr>
+                <w:noProof/>
+                <w:webHidden/>
+              </w:rPr>
+              <w:fldChar w:fldCharType="end"/>
+            </w:r>
+          </w:hyperlink>
+        </w:p>
+        <w:p>
+          <w:pPr>
+            <w:pStyle w:val="Sumrio2"/>
+            <w:rPr>
+              <w:rFonts w:eastAsiaTheme="minorEastAsia"/>
+              <w:lang w:eastAsia="pt-BR"/>
+            </w:rPr>
+          </w:pPr>
+          <w:hyperlink w:anchor="_Toc452547568" w:history="1">
+            <w:r>
+              <w:rPr>
+                <w:rStyle w:val="Hyperlink"/>
+                <w:b/>
+              </w:rPr>
+              <w:t>2.1.</w:t>
+            </w:r>
+            <w:r>
+              <w:rPr>
+                <w:rFonts w:eastAsiaTheme="minorEastAsia"/>
+                <w:lang w:eastAsia="pt-BR"/>
+              </w:rPr>
+              <w:tab/>
+            </w:r>
+            <w:r>
+              <w:rPr>
+                <w:rStyle w:val="Hyperlink"/>
+                <w:b/>
+              </w:rPr>
+              <w:t>Descrição do Público Alvo</w:t>
+            </w:r>
+            <w:r>
+              <w:rPr>
+                <w:webHidden/>
+              </w:rPr>
+              <w:tab/>
+            </w:r>
+            <w:r>
+              <w:rPr>
+                <w:webHidden/>
+              </w:rPr>
+              <w:fldChar w:fldCharType="begin"/>
+            </w:r>
+            <w:r>
+              <w:rPr>
+                <w:webHidden/>
+              </w:rPr>
+              <w:instrText xml:space="preserve"> PAGEREF _Toc452547568 \h </w:instrText>
+            </w:r>
+            <w:r>
+              <w:rPr>
+                <w:webHidden/>
+              </w:rPr>
+            </w:r>
+            <w:r>
+              <w:rPr>
+                <w:webHidden/>
+              </w:rPr>
+              <w:fldChar w:fldCharType="separate"/>
+            </w:r>
+            <w:r>
+              <w:rPr>
+                <w:webHidden/>
+              </w:rPr>
+              <w:t>3</w:t>
+            </w:r>
+            <w:r>
+              <w:rPr>
+                <w:webHidden/>
+              </w:rPr>
+              <w:fldChar w:fldCharType="end"/>
+            </w:r>
+          </w:hyperlink>
+        </w:p>
+        <w:p>
+          <w:pPr>
+            <w:pStyle w:val="Sumrio2"/>
+            <w:rPr>
+              <w:rFonts w:eastAsiaTheme="minorEastAsia"/>
+              <w:lang w:eastAsia="pt-BR"/>
+            </w:rPr>
+          </w:pPr>
+          <w:hyperlink w:anchor="_Toc452547569" w:history="1">
+            <w:r>
+              <w:rPr>
+                <w:rStyle w:val="Hyperlink"/>
+                <w:b/>
+              </w:rPr>
+              <w:t>2.2.</w:t>
+            </w:r>
+            <w:r>
+              <w:rPr>
+                <w:rFonts w:eastAsiaTheme="minorEastAsia"/>
+                <w:lang w:eastAsia="pt-BR"/>
+              </w:rPr>
+              <w:tab/>
+            </w:r>
+            <w:r>
+              <w:rPr>
+                <w:rStyle w:val="Hyperlink"/>
+                <w:b/>
+              </w:rPr>
+              <w:t>Restrições</w:t>
+            </w:r>
+            <w:r>
+              <w:rPr>
+                <w:webHidden/>
+              </w:rPr>
+              <w:tab/>
+            </w:r>
+            <w:r>
+              <w:rPr>
+                <w:webHidden/>
+              </w:rPr>
+              <w:fldChar w:fldCharType="begin"/>
+            </w:r>
+            <w:r>
+              <w:rPr>
+                <w:webHidden/>
+              </w:rPr>
+              <w:instrText xml:space="preserve"> PAGEREF _Toc452547569 \h </w:instrText>
+            </w:r>
+            <w:r>
+              <w:rPr>
+                <w:webHidden/>
+              </w:rPr>
+            </w:r>
+            <w:r>
+              <w:rPr>
+                <w:webHidden/>
+              </w:rPr>
+              <w:fldChar w:fldCharType="separate"/>
+            </w:r>
+            <w:r>
+              <w:rPr>
+                <w:webHidden/>
+              </w:rPr>
+              <w:t>3</w:t>
+            </w:r>
+            <w:r>
+              <w:rPr>
+                <w:webHidden/>
+              </w:rPr>
+              <w:fldChar w:fldCharType="end"/>
+            </w:r>
+          </w:hyperlink>
+        </w:p>
+        <w:p>
+          <w:pPr>
+            <w:pStyle w:val="Sumrio3"/>
+            <w:rPr>
+              <w:rFonts w:eastAsiaTheme="minorEastAsia"/>
+              <w:noProof/>
+              <w:lang w:eastAsia="pt-BR"/>
+            </w:rPr>
+          </w:pPr>
+          <w:hyperlink w:anchor="_Toc452547570" w:history="1">
+            <w:r>
+              <w:rPr>
+                <w:rStyle w:val="Hyperlink"/>
+                <w:b/>
+                <w:noProof/>
+              </w:rPr>
+              <w:t>2.2.1.</w:t>
+            </w:r>
+            <w:r>
+              <w:rPr>
+                <w:rFonts w:eastAsiaTheme="minorEastAsia"/>
+                <w:noProof/>
+                <w:lang w:eastAsia="pt-BR"/>
+              </w:rPr>
+              <w:tab/>
+            </w:r>
+            <w:r>
+              <w:rPr>
+                <w:rStyle w:val="Hyperlink"/>
+                <w:b/>
+                <w:noProof/>
+              </w:rPr>
+              <w:t xml:space="preserve">Prazo para entrega </w:t>
+            </w:r>
+            <w:r>
+              <w:rPr>
+                <w:noProof/>
+                <w:webHidden/>
+              </w:rPr>
+              <w:tab/>
+            </w:r>
+            <w:r>
+              <w:rPr>
+                <w:noProof/>
+                <w:webHidden/>
+              </w:rPr>
+              <w:fldChar w:fldCharType="begin"/>
+            </w:r>
+            <w:r>
+              <w:rPr>
+                <w:noProof/>
+                <w:webHidden/>
+              </w:rPr>
+              <w:instrText xml:space="preserve"> PAGEREF _Toc452547570 \h </w:instrText>
+            </w:r>
+            <w:r>
+              <w:rPr>
+                <w:noProof/>
+                <w:webHidden/>
+              </w:rPr>
+            </w:r>
+            <w:r>
+              <w:rPr>
+                <w:noProof/>
+                <w:webHidden/>
+              </w:rPr>
+              <w:fldChar w:fldCharType="separate"/>
+            </w:r>
+            <w:r>
+              <w:rPr>
+                <w:noProof/>
+                <w:webHidden/>
+              </w:rPr>
+              <w:t>3</w:t>
+            </w:r>
+            <w:r>
+              <w:rPr>
+                <w:noProof/>
+                <w:webHidden/>
+              </w:rPr>
+              <w:fldChar w:fldCharType="end"/>
+            </w:r>
+          </w:hyperlink>
+        </w:p>
+        <w:p>
+          <w:pPr>
+            <w:pStyle w:val="Sumrio3"/>
+            <w:rPr>
+              <w:rFonts w:eastAsiaTheme="minorEastAsia"/>
+              <w:noProof/>
+              <w:lang w:eastAsia="pt-BR"/>
+            </w:rPr>
+          </w:pPr>
+          <w:hyperlink w:anchor="_Toc452547571" w:history="1">
+            <w:r>
+              <w:rPr>
+                <w:rStyle w:val="Hyperlink"/>
+                <w:b/>
+                <w:noProof/>
+              </w:rPr>
+              <w:t>2.2.2.</w:t>
+            </w:r>
+            <w:r>
+              <w:rPr>
+                <w:rFonts w:eastAsiaTheme="minorEastAsia"/>
+                <w:noProof/>
+                <w:lang w:eastAsia="pt-BR"/>
+              </w:rPr>
+              <w:tab/>
+            </w:r>
+            <w:r>
+              <w:rPr>
+                <w:rStyle w:val="Hyperlink"/>
+                <w:b/>
+                <w:noProof/>
+              </w:rPr>
+              <w:t>Acesso</w:t>
+            </w:r>
+            <w:r>
+              <w:rPr>
+                <w:noProof/>
+                <w:webHidden/>
+              </w:rPr>
+              <w:tab/>
+            </w:r>
+            <w:r>
+              <w:rPr>
+                <w:noProof/>
+                <w:webHidden/>
+              </w:rPr>
+              <w:fldChar w:fldCharType="begin"/>
+            </w:r>
+            <w:r>
+              <w:rPr>
+                <w:noProof/>
+                <w:webHidden/>
+              </w:rPr>
+              <w:instrText xml:space="preserve"> PAGEREF _Toc452547571 \h </w:instrText>
+            </w:r>
+            <w:r>
+              <w:rPr>
+                <w:noProof/>
+                <w:webHidden/>
+              </w:rPr>
+            </w:r>
+            <w:r>
+              <w:rPr>
+                <w:noProof/>
+                <w:webHidden/>
+              </w:rPr>
+              <w:fldChar w:fldCharType="separate"/>
+            </w:r>
+            <w:r>
+              <w:rPr>
+                <w:noProof/>
+                <w:webHidden/>
+              </w:rPr>
+              <w:t>3</w:t>
+            </w:r>
+            <w:r>
+              <w:rPr>
+                <w:noProof/>
+                <w:webHidden/>
+              </w:rPr>
+              <w:fldChar w:fldCharType="end"/>
+            </w:r>
+          </w:hyperlink>
+        </w:p>
+        <w:p>
+          <w:pPr>
+            <w:pStyle w:val="Sumrio3"/>
+            <w:rPr>
+              <w:rFonts w:eastAsiaTheme="minorEastAsia"/>
+              <w:noProof/>
+              <w:lang w:eastAsia="pt-BR"/>
+            </w:rPr>
+          </w:pPr>
+          <w:hyperlink w:anchor="_Toc452547572" w:history="1">
+            <w:r>
+              <w:rPr>
+                <w:rStyle w:val="Hyperlink"/>
+                <w:b/>
+                <w:noProof/>
+              </w:rPr>
+              <w:t>2.2.3.</w:t>
+            </w:r>
+            <w:r>
+              <w:rPr>
+                <w:rFonts w:eastAsiaTheme="minorEastAsia"/>
+                <w:noProof/>
+                <w:lang w:eastAsia="pt-BR"/>
+              </w:rPr>
+              <w:tab/>
+            </w:r>
+            <w:r>
+              <w:rPr>
+                <w:rStyle w:val="Hyperlink"/>
+                <w:b/>
+                <w:noProof/>
+              </w:rPr>
+              <w:t>Navegadores (Browser)</w:t>
+            </w:r>
+            <w:r>
+              <w:rPr>
+                <w:noProof/>
+                <w:webHidden/>
+              </w:rPr>
+              <w:tab/>
+            </w:r>
+            <w:r>
+              <w:rPr>
+                <w:noProof/>
+                <w:webHidden/>
+              </w:rPr>
+              <w:fldChar w:fldCharType="begin"/>
+            </w:r>
+            <w:r>
+              <w:rPr>
+                <w:noProof/>
+                <w:webHidden/>
+              </w:rPr>
+              <w:instrText xml:space="preserve"> PAGEREF _Toc452547572 \h </w:instrText>
+            </w:r>
+            <w:r>
+              <w:rPr>
+                <w:noProof/>
+                <w:webHidden/>
+              </w:rPr>
+            </w:r>
+            <w:r>
+              <w:rPr>
+                <w:noProof/>
+                <w:webHidden/>
+              </w:rPr>
+              <w:fldChar w:fldCharType="separate"/>
+            </w:r>
+            <w:r>
+              <w:rPr>
+                <w:noProof/>
+                <w:webHidden/>
+              </w:rPr>
+              <w:t>3</w:t>
+            </w:r>
+            <w:r>
+              <w:rPr>
+                <w:noProof/>
+                <w:webHidden/>
+              </w:rPr>
+              <w:fldChar w:fldCharType="end"/>
+            </w:r>
+          </w:hyperlink>
+        </w:p>
+        <w:p>
+          <w:pPr>
+            <w:pStyle w:val="Sumrio3"/>
+            <w:rPr>
+              <w:rFonts w:eastAsiaTheme="minorEastAsia"/>
+              <w:noProof/>
+              <w:lang w:eastAsia="pt-BR"/>
+            </w:rPr>
+          </w:pPr>
+          <w:hyperlink w:anchor="_Toc452547573" w:history="1">
+            <w:r>
+              <w:rPr>
+                <w:rStyle w:val="Hyperlink"/>
+                <w:b/>
+                <w:noProof/>
+              </w:rPr>
+              <w:t>2.2.4.</w:t>
+            </w:r>
+            <w:r>
+              <w:rPr>
+                <w:rFonts w:eastAsiaTheme="minorEastAsia"/>
+                <w:noProof/>
+                <w:lang w:eastAsia="pt-BR"/>
+              </w:rPr>
+              <w:tab/>
+            </w:r>
+            <w:r>
+              <w:rPr>
+                <w:rStyle w:val="Hyperlink"/>
+                <w:b/>
+                <w:noProof/>
+              </w:rPr>
+              <w:t>Orçamento</w:t>
+            </w:r>
+            <w:r>
+              <w:rPr>
+                <w:noProof/>
+                <w:webHidden/>
+              </w:rPr>
+              <w:tab/>
+            </w:r>
+            <w:r>
+              <w:rPr>
+                <w:noProof/>
+                <w:webHidden/>
+              </w:rPr>
+              <w:fldChar w:fldCharType="begin"/>
+            </w:r>
+            <w:r>
+              <w:rPr>
+                <w:noProof/>
+                <w:webHidden/>
+              </w:rPr>
+              <w:instrText xml:space="preserve"> PAGEREF _Toc452547573 \h </w:instrText>
+            </w:r>
+            <w:r>
+              <w:rPr>
+                <w:noProof/>
+                <w:webHidden/>
+              </w:rPr>
+            </w:r>
+            <w:r>
+              <w:rPr>
+                <w:noProof/>
+                <w:webHidden/>
+              </w:rPr>
+              <w:fldChar w:fldCharType="separate"/>
+            </w:r>
+            <w:r>
+              <w:rPr>
+                <w:noProof/>
+                <w:webHidden/>
+              </w:rPr>
+              <w:t>3</w:t>
+            </w:r>
+            <w:r>
+              <w:rPr>
+                <w:noProof/>
+                <w:webHidden/>
+              </w:rPr>
+              <w:fldChar w:fldCharType="end"/>
+            </w:r>
+          </w:hyperlink>
+        </w:p>
+        <w:p>
+          <w:pPr>
+            <w:pStyle w:val="Sumrio1"/>
+            <w:rPr>
+              <w:rFonts w:eastAsiaTheme="minorEastAsia"/>
+              <w:noProof/>
+              <w:lang w:eastAsia="pt-BR"/>
+            </w:rPr>
+          </w:pPr>
+          <w:hyperlink w:anchor="_Toc452547574" w:history="1">
+            <w:r>
+              <w:rPr>
+                <w:rStyle w:val="Hyperlink"/>
+                <w:b/>
+                <w:noProof/>
+              </w:rPr>
+              <w:t>3.</w:t>
+            </w:r>
+            <w:r>
+              <w:rPr>
+                <w:rFonts w:eastAsiaTheme="minorEastAsia"/>
+                <w:noProof/>
+                <w:lang w:eastAsia="pt-BR"/>
+              </w:rPr>
+              <w:tab/>
+            </w:r>
+            <w:r>
+              <w:rPr>
+                <w:rStyle w:val="Hyperlink"/>
+                <w:b/>
+                <w:noProof/>
+              </w:rPr>
+              <w:t>REQUISITOS</w:t>
+            </w:r>
+            <w:r>
+              <w:rPr>
+                <w:noProof/>
+                <w:webHidden/>
+              </w:rPr>
+              <w:tab/>
+            </w:r>
+            <w:r>
+              <w:rPr>
+                <w:noProof/>
+                <w:webHidden/>
+              </w:rPr>
+              <w:fldChar w:fldCharType="begin"/>
+            </w:r>
+            <w:r>
+              <w:rPr>
+                <w:noProof/>
+                <w:webHidden/>
+              </w:rPr>
+              <w:instrText xml:space="preserve"> PAGEREF _Toc452547574 \h </w:instrText>
+            </w:r>
+            <w:r>
+              <w:rPr>
+                <w:noProof/>
+                <w:webHidden/>
+              </w:rPr>
+            </w:r>
+            <w:r>
+              <w:rPr>
+                <w:noProof/>
+                <w:webHidden/>
+              </w:rPr>
+              <w:fldChar w:fldCharType="separate"/>
+            </w:r>
+            <w:r>
+              <w:rPr>
+                <w:noProof/>
+                <w:webHidden/>
+              </w:rPr>
+              <w:t>3</w:t>
+            </w:r>
+            <w:r>
+              <w:rPr>
+                <w:noProof/>
+                <w:webHidden/>
+              </w:rPr>
+              <w:fldChar w:fldCharType="end"/>
+            </w:r>
+          </w:hyperlink>
+        </w:p>
+        <w:p>
+          <w:pPr>
+            <w:pStyle w:val="Sumrio2"/>
+            <w:rPr>
+              <w:rFonts w:eastAsiaTheme="minorEastAsia"/>
+              <w:lang w:eastAsia="pt-BR"/>
+            </w:rPr>
+          </w:pPr>
+          <w:hyperlink w:anchor="_Toc452547575" w:history="1">
+            <w:r>
+              <w:rPr>
+                <w:rStyle w:val="Hyperlink"/>
+                <w:b/>
+              </w:rPr>
+              <w:t>3.1.</w:t>
+            </w:r>
+            <w:r>
+              <w:rPr>
+                <w:rFonts w:eastAsiaTheme="minorEastAsia"/>
+                <w:lang w:eastAsia="pt-BR"/>
+              </w:rPr>
+              <w:tab/>
+            </w:r>
+            <w:r>
+              <w:rPr>
+                <w:rStyle w:val="Hyperlink"/>
+                <w:b/>
+              </w:rPr>
+              <w:t>Requisitos Funcionais</w:t>
+            </w:r>
+            <w:r>
+              <w:rPr>
+                <w:webHidden/>
+              </w:rPr>
+              <w:tab/>
+            </w:r>
+            <w:r>
+              <w:rPr>
+                <w:webHidden/>
+              </w:rPr>
+              <w:fldChar w:fldCharType="begin"/>
+            </w:r>
+            <w:r>
+              <w:rPr>
+                <w:webHidden/>
+              </w:rPr>
+              <w:instrText xml:space="preserve"> PAGEREF _Toc452547575 \h </w:instrText>
+            </w:r>
+            <w:r>
+              <w:rPr>
+                <w:webHidden/>
+              </w:rPr>
+            </w:r>
+            <w:r>
+              <w:rPr>
+                <w:webHidden/>
+              </w:rPr>
+              <w:fldChar w:fldCharType="separate"/>
+            </w:r>
+            <w:r>
+              <w:rPr>
+                <w:webHidden/>
+              </w:rPr>
+              <w:t>3</w:t>
+            </w:r>
+            <w:r>
+              <w:rPr>
+                <w:webHidden/>
+              </w:rPr>
+              <w:fldChar w:fldCharType="end"/>
+            </w:r>
+          </w:hyperlink>
+        </w:p>
+        <w:p>
+          <w:pPr>
+            <w:pStyle w:val="Sumrio3"/>
+            <w:rPr>
+              <w:rFonts w:eastAsiaTheme="minorEastAsia"/>
+              <w:noProof/>
+              <w:lang w:eastAsia="pt-BR"/>
+            </w:rPr>
+          </w:pPr>
+          <w:hyperlink w:anchor="_Toc452547576" w:history="1">
+            <w:r>
+              <w:rPr>
+                <w:rStyle w:val="Hyperlink"/>
+                <w:b/>
+                <w:noProof/>
+              </w:rPr>
+              <w:t>3.1.1.</w:t>
+            </w:r>
+            <w:r>
+              <w:rPr>
+                <w:rFonts w:eastAsiaTheme="minorEastAsia"/>
+                <w:noProof/>
+                <w:lang w:eastAsia="pt-BR"/>
+              </w:rPr>
+              <w:tab/>
+            </w:r>
+            <w:r>
+              <w:rPr>
+                <w:rStyle w:val="Hyperlink"/>
+                <w:b/>
+                <w:noProof/>
+              </w:rPr>
+              <w:t>Inserir Texto</w:t>
+            </w:r>
+            <w:r>
+              <w:rPr>
+                <w:noProof/>
+                <w:webHidden/>
+              </w:rPr>
+              <w:tab/>
+            </w:r>
+            <w:r>
+              <w:rPr>
+                <w:noProof/>
+                <w:webHidden/>
+              </w:rPr>
+              <w:fldChar w:fldCharType="begin"/>
+            </w:r>
+            <w:r>
+              <w:rPr>
+                <w:noProof/>
+                <w:webHidden/>
+              </w:rPr>
+              <w:instrText xml:space="preserve"> PAGEREF _Toc452547576 \h </w:instrText>
+            </w:r>
+            <w:r>
+              <w:rPr>
+                <w:noProof/>
+                <w:webHidden/>
+              </w:rPr>
+            </w:r>
+            <w:r>
+              <w:rPr>
+                <w:noProof/>
+                <w:webHidden/>
+              </w:rPr>
+              <w:fldChar w:fldCharType="separate"/>
+            </w:r>
+            <w:r>
+              <w:rPr>
+                <w:noProof/>
+                <w:webHidden/>
+              </w:rPr>
+              <w:t>3</w:t>
+            </w:r>
+            <w:r>
+              <w:rPr>
+                <w:noProof/>
+                <w:webHidden/>
+              </w:rPr>
+              <w:fldChar w:fldCharType="end"/>
+            </w:r>
+          </w:hyperlink>
+        </w:p>
+        <w:p>
+          <w:pPr>
+            <w:pStyle w:val="Sumrio3"/>
+            <w:rPr>
+              <w:rFonts w:eastAsiaTheme="minorEastAsia"/>
+              <w:noProof/>
+              <w:lang w:eastAsia="pt-BR"/>
+            </w:rPr>
+          </w:pPr>
+          <w:hyperlink w:anchor="_Toc452547577" w:history="1">
+            <w:r>
+              <w:rPr>
+                <w:rStyle w:val="Hyperlink"/>
+                <w:b/>
+                <w:noProof/>
+              </w:rPr>
+              <w:t>3.1.2.</w:t>
+            </w:r>
+            <w:r>
+              <w:rPr>
+                <w:rFonts w:eastAsiaTheme="minorEastAsia"/>
+                <w:noProof/>
+                <w:lang w:eastAsia="pt-BR"/>
+              </w:rPr>
+              <w:tab/>
+            </w:r>
+            <w:r>
+              <w:rPr>
+                <w:rStyle w:val="Hyperlink"/>
+                <w:b/>
+                <w:noProof/>
+              </w:rPr>
+              <w:t>Contar</w:t>
+            </w:r>
+            <w:r>
+              <w:rPr>
+                <w:noProof/>
+                <w:webHidden/>
+              </w:rPr>
+              <w:tab/>
+            </w:r>
+            <w:r>
+              <w:rPr>
+                <w:noProof/>
+                <w:webHidden/>
+              </w:rPr>
+              <w:fldChar w:fldCharType="begin"/>
+            </w:r>
+            <w:r>
+              <w:rPr>
+                <w:noProof/>
+                <w:webHidden/>
+              </w:rPr>
+              <w:instrText xml:space="preserve"> PAGEREF _Toc452547577 \h </w:instrText>
+            </w:r>
+            <w:r>
+              <w:rPr>
+                <w:noProof/>
+                <w:webHidden/>
+              </w:rPr>
+            </w:r>
+            <w:r>
+              <w:rPr>
+                <w:noProof/>
+                <w:webHidden/>
+              </w:rPr>
+              <w:fldChar w:fldCharType="separate"/>
+            </w:r>
+            <w:r>
+              <w:rPr>
+                <w:noProof/>
+                <w:webHidden/>
+              </w:rPr>
+              <w:t>3</w:t>
+            </w:r>
+            <w:r>
+              <w:rPr>
+                <w:noProof/>
+                <w:webHidden/>
+              </w:rPr>
+              <w:fldChar w:fldCharType="end"/>
+            </w:r>
+          </w:hyperlink>
+        </w:p>
+        <w:p>
+          <w:pPr>
+            <w:pStyle w:val="Sumrio3"/>
+            <w:rPr>
+              <w:rFonts w:eastAsiaTheme="minorEastAsia"/>
+              <w:noProof/>
+              <w:lang w:eastAsia="pt-BR"/>
+            </w:rPr>
+          </w:pPr>
+          <w:hyperlink w:anchor="_Toc452547578" w:history="1">
+            <w:r>
+              <w:rPr>
+                <w:rStyle w:val="Hyperlink"/>
+                <w:b/>
+                <w:noProof/>
+              </w:rPr>
+              <w:t>3.1.3.</w:t>
+            </w:r>
+            <w:r>
+              <w:rPr>
+                <w:rFonts w:eastAsiaTheme="minorEastAsia"/>
+                <w:noProof/>
+                <w:lang w:eastAsia="pt-BR"/>
+              </w:rPr>
+              <w:tab/>
+            </w:r>
+            <w:r>
+              <w:rPr>
+                <w:rStyle w:val="Hyperlink"/>
+                <w:b/>
+                <w:noProof/>
+              </w:rPr>
+              <w:t>Mostrar Contagem</w:t>
+            </w:r>
+            <w:r>
+              <w:rPr>
+                <w:noProof/>
+                <w:webHidden/>
+              </w:rPr>
+              <w:tab/>
+            </w:r>
+            <w:r>
+              <w:rPr>
+                <w:noProof/>
+                <w:webHidden/>
+              </w:rPr>
+              <w:fldChar w:fldCharType="begin"/>
+            </w:r>
+            <w:r>
+              <w:rPr>
+                <w:noProof/>
+                <w:webHidden/>
+              </w:rPr>
+              <w:instrText xml:space="preserve"> PAGEREF _Toc452547578 \h </w:instrText>
+            </w:r>
+            <w:r>
+              <w:rPr>
+                <w:noProof/>
+                <w:webHidden/>
+              </w:rPr>
+            </w:r>
+            <w:r>
+              <w:rPr>
+                <w:noProof/>
+                <w:webHidden/>
+              </w:rPr>
+              <w:fldChar w:fldCharType="separate"/>
+            </w:r>
+            <w:r>
+              <w:rPr>
+                <w:noProof/>
+                <w:webHidden/>
+              </w:rPr>
+              <w:t>3</w:t>
+            </w:r>
+            <w:r>
+              <w:rPr>
+                <w:noProof/>
+                <w:webHidden/>
+              </w:rPr>
+              <w:fldChar w:fldCharType="end"/>
+            </w:r>
+          </w:hyperlink>
+        </w:p>
+        <w:p>
+          <w:pPr>
+            <w:pStyle w:val="Sumrio3"/>
+            <w:rPr>
+              <w:rFonts w:eastAsiaTheme="minorEastAsia"/>
+              <w:noProof/>
+              <w:lang w:eastAsia="pt-BR"/>
+            </w:rPr>
+          </w:pPr>
+          <w:hyperlink w:anchor="_Toc452547579" w:history="1">
+            <w:r>
+              <w:rPr>
+                <w:rStyle w:val="Hyperlink"/>
+                <w:b/>
+                <w:noProof/>
+              </w:rPr>
+              <w:t>3.1.4.</w:t>
+            </w:r>
+            <w:r>
+              <w:rPr>
+                <w:rFonts w:eastAsiaTheme="minorEastAsia"/>
+                <w:noProof/>
+                <w:lang w:eastAsia="pt-BR"/>
+              </w:rPr>
+              <w:tab/>
+            </w:r>
+            <w:r>
+              <w:rPr>
+                <w:rStyle w:val="Hyperlink"/>
+                <w:b/>
+                <w:noProof/>
+              </w:rPr>
+              <w:t>Mostrar Comparação</w:t>
+            </w:r>
+            <w:r>
+              <w:rPr>
+                <w:noProof/>
+                <w:webHidden/>
+              </w:rPr>
+              <w:tab/>
+            </w:r>
+            <w:r>
+              <w:rPr>
+                <w:noProof/>
+                <w:webHidden/>
+              </w:rPr>
+              <w:fldChar w:fldCharType="begin"/>
+            </w:r>
+            <w:r>
+              <w:rPr>
+                <w:noProof/>
+                <w:webHidden/>
+              </w:rPr>
+              <w:instrText xml:space="preserve"> PAGEREF _Toc452547579 \h </w:instrText>
+            </w:r>
+            <w:r>
+              <w:rPr>
+                <w:noProof/>
+                <w:webHidden/>
+              </w:rPr>
+            </w:r>
+            <w:r>
+              <w:rPr>
+                <w:noProof/>
+                <w:webHidden/>
+              </w:rPr>
+              <w:fldChar w:fldCharType="separate"/>
+            </w:r>
+            <w:r>
+              <w:rPr>
+                <w:noProof/>
+                <w:webHidden/>
+              </w:rPr>
+              <w:t>3</w:t>
+            </w:r>
+            <w:r>
+              <w:rPr>
+                <w:noProof/>
+                <w:webHidden/>
+              </w:rPr>
+              <w:fldChar w:fldCharType="end"/>
+            </w:r>
+          </w:hyperlink>
+        </w:p>
+        <w:p>
+          <w:pPr>
+            <w:pStyle w:val="Sumrio2"/>
+            <w:rPr>
+              <w:rFonts w:eastAsiaTheme="minorEastAsia"/>
+              <w:lang w:eastAsia="pt-BR"/>
+            </w:rPr>
+          </w:pPr>
+          <w:hyperlink w:anchor="_Toc452547580" w:history="1">
+            <w:r>
+              <w:rPr>
+                <w:rStyle w:val="Hyperlink"/>
+                <w:b/>
+              </w:rPr>
+              <w:t>3.2.</w:t>
+            </w:r>
+            <w:r>
+              <w:rPr>
+                <w:rFonts w:eastAsiaTheme="minorEastAsia"/>
+                <w:lang w:eastAsia="pt-BR"/>
+              </w:rPr>
+              <w:tab/>
+            </w:r>
+            <w:r>
+              <w:rPr>
+                <w:rStyle w:val="Hyperlink"/>
+                <w:b/>
+              </w:rPr>
+              <w:t>Requisitos de Qualidade</w:t>
+            </w:r>
+            <w:r>
+              <w:rPr>
+                <w:webHidden/>
+              </w:rPr>
+              <w:tab/>
+            </w:r>
+            <w:r>
+              <w:rPr>
+                <w:webHidden/>
+              </w:rPr>
+              <w:fldChar w:fldCharType="begin"/>
+            </w:r>
+            <w:r>
+              <w:rPr>
+                <w:webHidden/>
+              </w:rPr>
+              <w:instrText xml:space="preserve"> PAGEREF _Toc452547580 \h </w:instrText>
+            </w:r>
+            <w:r>
+              <w:rPr>
+                <w:webHidden/>
+              </w:rPr>
+            </w:r>
+            <w:r>
+              <w:rPr>
+                <w:webHidden/>
+              </w:rPr>
+              <w:fldChar w:fldCharType="separate"/>
+            </w:r>
+            <w:r>
+              <w:rPr>
+                <w:webHidden/>
+              </w:rPr>
+              <w:t>4</w:t>
+            </w:r>
+            <w:r>
+              <w:rPr>
+                <w:webHidden/>
+              </w:rPr>
+              <w:fldChar w:fldCharType="end"/>
+            </w:r>
+          </w:hyperlink>
+        </w:p>
+        <w:p>
+          <w:pPr>
+            <w:pStyle w:val="Sumrio3"/>
+            <w:rPr>
+              <w:rFonts w:eastAsiaTheme="minorEastAsia"/>
+              <w:noProof/>
+              <w:lang w:eastAsia="pt-BR"/>
+            </w:rPr>
+          </w:pPr>
+          <w:hyperlink w:anchor="_Toc452547581" w:history="1">
+            <w:r>
+              <w:rPr>
+                <w:rStyle w:val="Hyperlink"/>
+                <w:b/>
+                <w:noProof/>
+              </w:rPr>
+              <w:t>3.2.1.</w:t>
+            </w:r>
+            <w:r>
+              <w:rPr>
+                <w:rFonts w:eastAsiaTheme="minorEastAsia"/>
+                <w:noProof/>
+                <w:lang w:eastAsia="pt-BR"/>
+              </w:rPr>
+              <w:tab/>
+            </w:r>
+            <w:r>
+              <w:rPr>
+                <w:rStyle w:val="Hyperlink"/>
+                <w:b/>
+                <w:noProof/>
+              </w:rPr>
+              <w:t>Interface Intuitiva</w:t>
+            </w:r>
+            <w:r>
+              <w:rPr>
+                <w:noProof/>
+                <w:webHidden/>
+              </w:rPr>
+              <w:tab/>
+            </w:r>
+            <w:r>
+              <w:rPr>
+                <w:noProof/>
+                <w:webHidden/>
+              </w:rPr>
+              <w:fldChar w:fldCharType="begin"/>
+            </w:r>
+            <w:r>
+              <w:rPr>
+                <w:noProof/>
+                <w:webHidden/>
+              </w:rPr>
+              <w:instrText xml:space="preserve"> PAGEREF _Toc452547581 \h </w:instrText>
+            </w:r>
+            <w:r>
+              <w:rPr>
+                <w:noProof/>
+                <w:webHidden/>
+              </w:rPr>
+            </w:r>
+            <w:r>
+              <w:rPr>
+                <w:noProof/>
+                <w:webHidden/>
+              </w:rPr>
+              <w:fldChar w:fldCharType="separate"/>
+            </w:r>
+            <w:r>
+              <w:rPr>
+                <w:noProof/>
+                <w:webHidden/>
+              </w:rPr>
+              <w:t>4</w:t>
+            </w:r>
+            <w:r>
+              <w:rPr>
+                <w:noProof/>
+                <w:webHidden/>
+              </w:rPr>
+              <w:fldChar w:fldCharType="end"/>
+            </w:r>
+          </w:hyperlink>
+        </w:p>
+        <w:p>
+          <w:pPr>
+            <w:pStyle w:val="Sumrio3"/>
+            <w:rPr>
+              <w:rFonts w:eastAsiaTheme="minorEastAsia"/>
+              <w:noProof/>
+              <w:lang w:eastAsia="pt-BR"/>
+            </w:rPr>
+          </w:pPr>
+          <w:hyperlink w:anchor="_Toc452547582" w:history="1">
+            <w:r>
+              <w:rPr>
+                <w:rStyle w:val="Hyperlink"/>
+                <w:b/>
+                <w:noProof/>
+              </w:rPr>
+              <w:t>3.2.2.</w:t>
+            </w:r>
+            <w:r>
+              <w:rPr>
+                <w:rFonts w:eastAsiaTheme="minorEastAsia"/>
+                <w:noProof/>
+                <w:lang w:eastAsia="pt-BR"/>
+              </w:rPr>
+              <w:tab/>
+            </w:r>
+            <w:r>
+              <w:rPr>
+                <w:rStyle w:val="Hyperlink"/>
+                <w:b/>
+                <w:noProof/>
+              </w:rPr>
+              <w:t>Facilidade de Manutenção</w:t>
+            </w:r>
+            <w:r>
+              <w:rPr>
+                <w:noProof/>
+                <w:webHidden/>
+              </w:rPr>
+              <w:tab/>
+            </w:r>
+            <w:r>
+              <w:rPr>
+                <w:noProof/>
+                <w:webHidden/>
+              </w:rPr>
+              <w:fldChar w:fldCharType="begin"/>
+            </w:r>
+            <w:r>
+              <w:rPr>
+                <w:noProof/>
+                <w:webHidden/>
+              </w:rPr>
+              <w:instrText xml:space="preserve"> PAGEREF _Toc452547582 \h </w:instrText>
+            </w:r>
+            <w:r>
+              <w:rPr>
+                <w:noProof/>
+                <w:webHidden/>
+              </w:rPr>
+            </w:r>
+            <w:r>
+              <w:rPr>
+                <w:noProof/>
+                <w:webHidden/>
+              </w:rPr>
+              <w:fldChar w:fldCharType="separate"/>
+            </w:r>
+            <w:r>
+              <w:rPr>
+                <w:noProof/>
+                <w:webHidden/>
+              </w:rPr>
+              <w:t>4</w:t>
+            </w:r>
+            <w:r>
+              <w:rPr>
+                <w:noProof/>
+                <w:webHidden/>
+              </w:rPr>
+              <w:fldChar w:fldCharType="end"/>
+            </w:r>
+          </w:hyperlink>
+        </w:p>
+        <w:p>
+          <w:pPr>
+            <w:pStyle w:val="Sumrio3"/>
+            <w:rPr>
+              <w:rFonts w:eastAsiaTheme="minorEastAsia"/>
+              <w:noProof/>
+              <w:lang w:eastAsia="pt-BR"/>
+            </w:rPr>
+          </w:pPr>
+          <w:hyperlink w:anchor="_Toc452547583" w:history="1">
+            <w:r>
+              <w:rPr>
+                <w:rStyle w:val="Hyperlink"/>
+                <w:b/>
+                <w:noProof/>
+              </w:rPr>
+              <w:t>3.2.3.</w:t>
+            </w:r>
+            <w:r>
+              <w:rPr>
+                <w:rFonts w:eastAsiaTheme="minorEastAsia"/>
+                <w:noProof/>
+                <w:lang w:eastAsia="pt-BR"/>
+              </w:rPr>
+              <w:tab/>
+            </w:r>
+            <w:r>
+              <w:rPr>
+                <w:rStyle w:val="Hyperlink"/>
+                <w:b/>
+                <w:noProof/>
+              </w:rPr>
+              <w:t>Facilidade de Reutilização</w:t>
+            </w:r>
+            <w:r>
+              <w:rPr>
+                <w:noProof/>
+                <w:webHidden/>
+              </w:rPr>
+              <w:tab/>
+            </w:r>
+            <w:r>
+              <w:rPr>
+                <w:noProof/>
+                <w:webHidden/>
+              </w:rPr>
+              <w:fldChar w:fldCharType="begin"/>
+            </w:r>
+            <w:r>
+              <w:rPr>
+                <w:noProof/>
+                <w:webHidden/>
+              </w:rPr>
+              <w:instrText xml:space="preserve"> PAGEREF _Toc452547583 \h </w:instrText>
+            </w:r>
+            <w:r>
+              <w:rPr>
+                <w:noProof/>
+                <w:webHidden/>
+              </w:rPr>
+            </w:r>
+            <w:r>
+              <w:rPr>
+                <w:noProof/>
+                <w:webHidden/>
+              </w:rPr>
+              <w:fldChar w:fldCharType="separate"/>
+            </w:r>
+            <w:r>
+              <w:rPr>
+                <w:noProof/>
+                <w:webHidden/>
+              </w:rPr>
+              <w:t>4</w:t>
+            </w:r>
+            <w:r>
+              <w:rPr>
+                <w:noProof/>
+                <w:webHidden/>
+              </w:rPr>
+              <w:fldChar w:fldCharType="end"/>
+            </w:r>
+          </w:hyperlink>
+        </w:p>
+        <w:p>
+          <w:pPr>
+            <w:pStyle w:val="Sumrio1"/>
+            <w:rPr>
+              <w:rFonts w:eastAsiaTheme="minorEastAsia"/>
+              <w:noProof/>
+              <w:lang w:eastAsia="pt-BR"/>
+            </w:rPr>
+          </w:pPr>
+          <w:hyperlink w:anchor="_Toc452547584" w:history="1">
+            <w:r>
+              <w:rPr>
+                <w:rStyle w:val="Hyperlink"/>
+                <w:b/>
+                <w:noProof/>
+              </w:rPr>
+              <w:t>4.</w:t>
+            </w:r>
+            <w:r>
+              <w:rPr>
+                <w:rFonts w:eastAsiaTheme="minorEastAsia"/>
+                <w:noProof/>
+                <w:lang w:eastAsia="pt-BR"/>
+              </w:rPr>
+              <w:tab/>
+            </w:r>
+            <w:r>
+              <w:rPr>
+                <w:rStyle w:val="Hyperlink"/>
+                <w:b/>
+                <w:noProof/>
+              </w:rPr>
+              <w:t>APÊNDICES</w:t>
+            </w:r>
+            <w:r>
+              <w:rPr>
+                <w:noProof/>
+                <w:webHidden/>
+              </w:rPr>
+              <w:tab/>
+            </w:r>
+            <w:r>
+              <w:rPr>
+                <w:noProof/>
+                <w:webHidden/>
+              </w:rPr>
+              <w:fldChar w:fldCharType="begin"/>
+            </w:r>
+            <w:r>
+              <w:rPr>
+                <w:noProof/>
+                <w:webHidden/>
+              </w:rPr>
+              <w:instrText xml:space="preserve"> PAGEREF _Toc452547584 \h </w:instrText>
+            </w:r>
+            <w:r>
+              <w:rPr>
+                <w:noProof/>
+                <w:webHidden/>
+              </w:rPr>
+            </w:r>
+            <w:r>
+              <w:rPr>
+                <w:noProof/>
+                <w:webHidden/>
+              </w:rPr>
+              <w:fldChar w:fldCharType="separate"/>
+            </w:r>
+            <w:r>
+              <w:rPr>
+                <w:noProof/>
+                <w:webHidden/>
+              </w:rPr>
+              <w:t>4</w:t>
+            </w:r>
+            <w:r>
+              <w:rPr>
+                <w:noProof/>
+                <w:webHidden/>
+              </w:rPr>
+              <w:fldChar w:fldCharType="end"/>
+            </w:r>
+          </w:hyperlink>
+        </w:p>
+        <w:p>
+          <w:pPr>
+            <w:pStyle w:val="Sumrio2"/>
+            <w:rPr>
+              <w:rFonts w:eastAsiaTheme="minorEastAsia"/>
+              <w:lang w:eastAsia="pt-BR"/>
+            </w:rPr>
+          </w:pPr>
+          <w:hyperlink w:anchor="_Toc452547585" w:history="1">
+            <w:r>
+              <w:rPr>
+                <w:rStyle w:val="Hyperlink"/>
+                <w:b/>
+              </w:rPr>
+              <w:t>4.1.</w:t>
+            </w:r>
+            <w:r>
+              <w:rPr>
+                <w:rFonts w:eastAsiaTheme="minorEastAsia"/>
+                <w:lang w:eastAsia="pt-BR"/>
+              </w:rPr>
+              <w:tab/>
+            </w:r>
+            <w:r>
+              <w:rPr>
+                <w:rStyle w:val="Hyperlink"/>
+                <w:b/>
+              </w:rPr>
+              <w:t>Modelos</w:t>
+            </w:r>
+            <w:r>
+              <w:rPr>
+                <w:webHidden/>
+              </w:rPr>
+              <w:tab/>
+            </w:r>
+            <w:r>
+              <w:rPr>
+                <w:webHidden/>
+              </w:rPr>
+              <w:fldChar w:fldCharType="begin"/>
+            </w:r>
+            <w:r>
+              <w:rPr>
+                <w:webHidden/>
+              </w:rPr>
+              <w:instrText xml:space="preserve"> PAGEREF _Toc452547585 \h </w:instrText>
+            </w:r>
+            <w:r>
+              <w:rPr>
+                <w:webHidden/>
+              </w:rPr>
+            </w:r>
+            <w:r>
+              <w:rPr>
+                <w:webHidden/>
+              </w:rPr>
+              <w:fldChar w:fldCharType="separate"/>
+            </w:r>
+            <w:r>
+              <w:rPr>
+                <w:webHidden/>
+              </w:rPr>
+              <w:t>4</w:t>
+            </w:r>
+            <w:r>
+              <w:rPr>
+                <w:webHidden/>
+              </w:rPr>
+              <w:fldChar w:fldCharType="end"/>
+            </w:r>
+          </w:hyperlink>
+        </w:p>
+        <w:p>
+          <w:pPr>
+            <w:pStyle w:val="Sumrio3"/>
+            <w:rPr>
+              <w:rFonts w:eastAsiaTheme="minorEastAsia"/>
+              <w:noProof/>
+              <w:lang w:eastAsia="pt-BR"/>
+            </w:rPr>
+          </w:pPr>
+          <w:hyperlink w:anchor="_Toc452547586" w:history="1">
+            <w:r>
+              <w:rPr>
+                <w:rStyle w:val="Hyperlink"/>
+                <w:b/>
+                <w:noProof/>
+              </w:rPr>
+              <w:t>4.1.1.</w:t>
+            </w:r>
+            <w:r>
+              <w:rPr>
+                <w:rFonts w:eastAsiaTheme="minorEastAsia"/>
+                <w:noProof/>
+                <w:lang w:eastAsia="pt-BR"/>
+              </w:rPr>
+              <w:tab/>
+            </w:r>
+            <w:r>
+              <w:rPr>
+                <w:rStyle w:val="Hyperlink"/>
+                <w:b/>
+                <w:noProof/>
+              </w:rPr>
+              <w:t>Caso de uso</w:t>
+            </w:r>
+            <w:r>
+              <w:rPr>
+                <w:noProof/>
+                <w:webHidden/>
+              </w:rPr>
+              <w:tab/>
+            </w:r>
+            <w:r>
+              <w:rPr>
+                <w:noProof/>
+                <w:webHidden/>
+              </w:rPr>
+              <w:fldChar w:fldCharType="begin"/>
+            </w:r>
+            <w:r>
+              <w:rPr>
+                <w:noProof/>
+                <w:webHidden/>
+              </w:rPr>
+              <w:instrText xml:space="preserve"> PAGEREF _Toc452547586 \h </w:instrText>
+            </w:r>
+            <w:r>
+              <w:rPr>
+                <w:noProof/>
+                <w:webHidden/>
+              </w:rPr>
+            </w:r>
+            <w:r>
+              <w:rPr>
+                <w:noProof/>
+                <w:webHidden/>
+              </w:rPr>
+              <w:fldChar w:fldCharType="separate"/>
+            </w:r>
+            <w:r>
+              <w:rPr>
+                <w:noProof/>
+                <w:webHidden/>
+              </w:rPr>
+              <w:t>4</w:t>
+            </w:r>
+            <w:r>
+              <w:rPr>
+                <w:noProof/>
+                <w:webHidden/>
+              </w:rPr>
+              <w:fldChar w:fldCharType="end"/>
+            </w:r>
+          </w:hyperlink>
+        </w:p>
+        <w:p>
+          <w:pPr>
+            <w:pStyle w:val="Sumrio3"/>
+            <w:rPr>
+              <w:rFonts w:eastAsiaTheme="minorEastAsia"/>
+              <w:noProof/>
+              <w:lang w:eastAsia="pt-BR"/>
+            </w:rPr>
+          </w:pPr>
+          <w:hyperlink w:anchor="_Toc452547587" w:history="1">
+            <w:r>
+              <w:rPr>
+                <w:rStyle w:val="Hyperlink"/>
+                <w:b/>
+                <w:noProof/>
+              </w:rPr>
+              <w:t>4.1.2.</w:t>
+            </w:r>
+            <w:r>
+              <w:rPr>
+                <w:rFonts w:eastAsiaTheme="minorEastAsia"/>
+                <w:noProof/>
+                <w:lang w:eastAsia="pt-BR"/>
+              </w:rPr>
+              <w:tab/>
+            </w:r>
+            <w:r>
+              <w:rPr>
+                <w:rStyle w:val="Hyperlink"/>
+                <w:b/>
+                <w:noProof/>
+              </w:rPr>
+              <w:t>Caso de uso textual</w:t>
+            </w:r>
+            <w:r>
+              <w:rPr>
+                <w:noProof/>
+                <w:webHidden/>
+              </w:rPr>
+              <w:tab/>
+            </w:r>
+            <w:r>
+              <w:rPr>
+                <w:noProof/>
+                <w:webHidden/>
+              </w:rPr>
+              <w:fldChar w:fldCharType="begin"/>
+            </w:r>
+            <w:r>
+              <w:rPr>
+                <w:noProof/>
+                <w:webHidden/>
+              </w:rPr>
+              <w:instrText xml:space="preserve"> PAGEREF _Toc452547587 \h </w:instrText>
+            </w:r>
+            <w:r>
+              <w:rPr>
+                <w:noProof/>
+                <w:webHidden/>
+              </w:rPr>
+            </w:r>
+            <w:r>
+              <w:rPr>
+                <w:noProof/>
+                <w:webHidden/>
+              </w:rPr>
+              <w:fldChar w:fldCharType="separate"/>
+            </w:r>
+            <w:r>
+              <w:rPr>
+                <w:noProof/>
+                <w:webHidden/>
+              </w:rPr>
+              <w:t>4</w:t>
+            </w:r>
+            <w:r>
+              <w:rPr>
+                <w:noProof/>
+                <w:webHidden/>
+              </w:rPr>
+              <w:fldChar w:fldCharType="end"/>
+            </w:r>
+          </w:hyperlink>
+        </w:p>
+        <w:p>
+          <w:pPr>
+            <w:pStyle w:val="Sumrio3"/>
+            <w:rPr>
+              <w:rFonts w:eastAsiaTheme="minorEastAsia"/>
+              <w:noProof/>
+              <w:lang w:eastAsia="pt-BR"/>
+            </w:rPr>
+          </w:pPr>
+          <w:hyperlink w:anchor="_Toc452547588" w:history="1">
+            <w:r>
+              <w:rPr>
+                <w:rStyle w:val="Hyperlink"/>
+                <w:b/>
+                <w:noProof/>
+              </w:rPr>
+              <w:t>4.1.3.</w:t>
+            </w:r>
+            <w:r>
+              <w:rPr>
+                <w:rFonts w:eastAsiaTheme="minorEastAsia"/>
+                <w:noProof/>
+                <w:lang w:eastAsia="pt-BR"/>
+              </w:rPr>
+              <w:tab/>
+            </w:r>
+            <w:r>
+              <w:rPr>
+                <w:rStyle w:val="Hyperlink"/>
+                <w:b/>
+                <w:noProof/>
+              </w:rPr>
+              <w:t>DFD</w:t>
+            </w:r>
+            <w:r>
+              <w:rPr>
+                <w:noProof/>
+                <w:webHidden/>
+              </w:rPr>
+              <w:tab/>
+            </w:r>
+            <w:r>
+              <w:rPr>
+                <w:noProof/>
+                <w:webHidden/>
+              </w:rPr>
+              <w:fldChar w:fldCharType="begin"/>
+            </w:r>
+            <w:r>
+              <w:rPr>
+                <w:noProof/>
+                <w:webHidden/>
+              </w:rPr>
+              <w:instrText xml:space="preserve"> PAGEREF _Toc452547588 \h </w:instrText>
+            </w:r>
+            <w:r>
+              <w:rPr>
+                <w:noProof/>
+                <w:webHidden/>
+              </w:rPr>
+            </w:r>
+            <w:r>
+              <w:rPr>
+                <w:noProof/>
+                <w:webHidden/>
+              </w:rPr>
+              <w:fldChar w:fldCharType="separate"/>
+            </w:r>
+            <w:r>
+              <w:rPr>
+                <w:noProof/>
+                <w:webHidden/>
+              </w:rPr>
+              <w:t>6</w:t>
+            </w:r>
+            <w:r>
+              <w:rPr>
+                <w:noProof/>
+                <w:webHidden/>
+              </w:rPr>
+              <w:fldChar w:fldCharType="end"/>
+            </w:r>
+          </w:hyperlink>
+        </w:p>
+        <w:p>
+          <w:r>
+            <w:fldChar w:fldCharType="end"/>
+          </w:r>
+        </w:p>
+      </w:sdtContent>
+    </w:sdt>
+    <w:p>
+      <w:pPr>
+        <w:pStyle w:val="PargrafodaLista"/>
+        <w:ind w:left="360"/>
+        <w:rPr>
+          <w:b/>
+        </w:rPr>
+      </w:pPr>
+    </w:p>
+    <w:p>
+      <w:pPr>
+        <w:pStyle w:val="PargrafodaLista"/>
+        <w:ind w:left="360"/>
+        <w:rPr>
+          <w:b/>
+        </w:rPr>
+      </w:pPr>
+    </w:p>
+    <w:p>
+      <w:pPr>
+        <w:pStyle w:val="PargrafodaLista"/>
+        <w:ind w:left="360"/>
+        <w:rPr>
+          <w:b/>
+        </w:rPr>
+      </w:pPr>
+    </w:p>
+    <w:p>
+      <w:pPr>
+        <w:pStyle w:val="PargrafodaLista"/>
+        <w:ind w:left="360"/>
+        <w:rPr>
+          <w:b/>
+        </w:rPr>
+      </w:pPr>
+    </w:p>
+    <w:p>
+      <w:pPr>
+        <w:pStyle w:val="PargrafodaLista"/>
+        <w:ind w:left="360"/>
+        <w:rPr>
+          <w:b/>
+        </w:rPr>
+      </w:pPr>
+    </w:p>
+    <w:p>
+      <w:pPr>
+        <w:pStyle w:val="PargrafodaLista"/>
+        <w:ind w:left="360"/>
+        <w:rPr>
+          <w:b/>
+        </w:rPr>
+      </w:pPr>
+    </w:p>
     <w:p>
       <w:pPr>
         <w:pStyle w:val="PargrafodaLista"/>
@@ -365,16 +2864,20 @@
           <w:ilvl w:val="0"/>
           <w:numId w:val="2"/>
         </w:numPr>
-        <w:rPr>
-          <w:b/>
-        </w:rPr>
-      </w:pPr>
+        <w:outlineLvl w:val="0"/>
+        <w:rPr>
+          <w:b/>
+        </w:rPr>
+      </w:pPr>
+      <w:bookmarkStart w:id="0" w:name="_Toc452547564"/>
       <w:r>
         <w:rPr>
           <w:b/>
         </w:rPr>
-        <w:t>Introdução</w:t>
+        <w:lastRenderedPageBreak/>
+        <w:t>INTRODUÇÃO</w:t>
       </w:r>
+      <w:bookmarkEnd w:id="0"/>
     </w:p>
     <w:p>
       <w:pPr>
@@ -392,16 +2895,19 @@
           <w:ilvl w:val="1"/>
           <w:numId w:val="2"/>
         </w:numPr>
-        <w:rPr>
-          <w:i/>
-        </w:rPr>
-      </w:pPr>
+        <w:outlineLvl w:val="1"/>
+        <w:rPr>
+          <w:b/>
+        </w:rPr>
+      </w:pPr>
+      <w:bookmarkStart w:id="1" w:name="_Toc452547565"/>
       <w:r>
         <w:rPr>
-          <w:i/>
+          <w:b/>
         </w:rPr>
         <w:t>Escopo</w:t>
       </w:r>
+      <w:bookmarkEnd w:id="1"/>
     </w:p>
     <w:p>
       <w:pPr>
@@ -426,16 +2932,19 @@
           <w:ilvl w:val="1"/>
           <w:numId w:val="2"/>
         </w:numPr>
-        <w:rPr>
-          <w:i/>
-        </w:rPr>
-      </w:pPr>
+        <w:outlineLvl w:val="1"/>
+        <w:rPr>
+          <w:b/>
+        </w:rPr>
+      </w:pPr>
+      <w:bookmarkStart w:id="2" w:name="_Toc452547566"/>
       <w:r>
         <w:rPr>
-          <w:i/>
+          <w:b/>
         </w:rPr>
         <w:t>Descrição dos Stakeholders</w:t>
       </w:r>
+      <w:bookmarkEnd w:id="2"/>
     </w:p>
     <w:p>
       <w:pPr>
@@ -459,16 +2968,19 @@
           <w:ilvl w:val="0"/>
           <w:numId w:val="2"/>
         </w:numPr>
-        <w:rPr>
-          <w:b/>
-        </w:rPr>
-      </w:pPr>
+        <w:outlineLvl w:val="0"/>
+        <w:rPr>
+          <w:b/>
+        </w:rPr>
+      </w:pPr>
+      <w:bookmarkStart w:id="3" w:name="_Toc452547567"/>
       <w:r>
         <w:rPr>
           <w:b/>
         </w:rPr>
-        <w:t>Descrição Geral</w:t>
+        <w:t>DESCRIÇÃO GERAL</w:t>
       </w:r>
+      <w:bookmarkEnd w:id="3"/>
     </w:p>
     <w:p>
       <w:pPr>
@@ -486,16 +2998,19 @@
           <w:ilvl w:val="1"/>
           <w:numId w:val="2"/>
         </w:numPr>
-        <w:rPr>
-          <w:i/>
-        </w:rPr>
-      </w:pPr>
+        <w:outlineLvl w:val="1"/>
+        <w:rPr>
+          <w:b/>
+        </w:rPr>
+      </w:pPr>
+      <w:bookmarkStart w:id="4" w:name="_Toc452547568"/>
       <w:r>
         <w:rPr>
-          <w:i/>
+          <w:b/>
         </w:rPr>
         <w:t>Descrição do Público Alvo</w:t>
       </w:r>
+      <w:bookmarkEnd w:id="4"/>
     </w:p>
     <w:p>
       <w:pPr>
@@ -523,94 +3038,20 @@
           <w:ilvl w:val="1"/>
           <w:numId w:val="2"/>
         </w:numPr>
-        <w:rPr>
-          <w:i/>
-        </w:rPr>
-      </w:pPr>
+        <w:spacing w:before="240"/>
+        <w:outlineLvl w:val="1"/>
+        <w:rPr>
+          <w:b/>
+        </w:rPr>
+      </w:pPr>
+      <w:bookmarkStart w:id="5" w:name="_Toc452547569"/>
       <w:r>
         <w:rPr>
-          <w:i/>
+          <w:b/>
         </w:rPr>
         <w:t>Restrições</w:t>
       </w:r>
-    </w:p>
-    <w:p>
-      <w:pPr>
-        <w:pStyle w:val="PargrafodaLista"/>
-        <w:ind w:left="792"/>
-      </w:pPr>
-      <w:r>
-        <w:t xml:space="preserve">Por se tratar de um sistema online, </w:t>
-      </w:r>
-      <w:r>
-        <w:t>um</w:t>
-      </w:r>
-      <w:r>
-        <w:t>a</w:t>
-      </w:r>
-      <w:r>
-        <w:t xml:space="preserve"> das restrições </w:t>
-      </w:r>
-      <w:r>
-        <w:t>é o acesso a internet.</w:t>
-      </w:r>
-    </w:p>
-    <w:p>
-      <w:pPr>
-        <w:pStyle w:val="PargrafodaLista"/>
-        <w:ind w:left="792"/>
-      </w:pPr>
-    </w:p>
-    <w:p>
-      <w:pPr>
-        <w:pStyle w:val="PargrafodaLista"/>
-        <w:numPr>
-          <w:ilvl w:val="0"/>
-          <w:numId w:val="2"/>
-        </w:numPr>
-        <w:rPr>
-          <w:b/>
-        </w:rPr>
-      </w:pPr>
-      <w:r>
-        <w:rPr>
-          <w:b/>
-        </w:rPr>
-        <w:t>Requisitos</w:t>
-      </w:r>
-    </w:p>
-    <w:p>
-      <w:pPr>
-        <w:pStyle w:val="PargrafodaLista"/>
-        <w:ind w:left="360"/>
-        <w:rPr>
-          <w:b/>
-        </w:rPr>
-      </w:pPr>
-    </w:p>
-    <w:p>
-      <w:pPr>
-        <w:pStyle w:val="PargrafodaLista"/>
-        <w:numPr>
-          <w:ilvl w:val="1"/>
-          <w:numId w:val="2"/>
-        </w:numPr>
-        <w:rPr>
-          <w:i/>
-        </w:rPr>
-      </w:pPr>
-      <w:r>
-        <w:rPr>
-          <w:i/>
-        </w:rPr>
-        <w:t>Requisitos Funcionais</w:t>
-      </w:r>
-    </w:p>
-    <w:p>
-      <w:pPr>
-        <w:pStyle w:val="PargrafodaLista"/>
-        <w:ind w:left="792"/>
-      </w:pPr>
+      <w:bookmarkEnd w:id="5"/>
     </w:p>
     <w:p>
       <w:pPr>
@@ -619,170 +3060,13 @@
           <w:ilvl w:val="2"/>
           <w:numId w:val="2"/>
         </w:numPr>
-        <w:rPr>
-          <w:b/>
-        </w:rPr>
-      </w:pPr>
-      <w:r>
-        <w:rPr>
-          <w:b/>
-        </w:rPr>
-        <w:t xml:space="preserve"> Inserir Texto</w:t>
-      </w:r>
-    </w:p>
-    <w:p>
-      <w:pPr>
-        <w:pStyle w:val="PargrafodaLista"/>
-        <w:ind w:left="792"/>
-      </w:pPr>
-      <w:r>
-        <w:t>O usuário deverá inserir o texto sobre o qual será feita a contagem de caracteres.</w:t>
-      </w:r>
-    </w:p>
-    <w:p>
-      <w:pPr>
-        <w:pStyle w:val="PargrafodaLista"/>
-        <w:ind w:left="792"/>
-      </w:pPr>
-    </w:p>
-    <w:p>
-      <w:pPr>
-        <w:pStyle w:val="PargrafodaLista"/>
-        <w:numPr>
-          <w:ilvl w:val="2"/>
-          <w:numId w:val="2"/>
-        </w:numPr>
-        <w:rPr>
-          <w:b/>
-        </w:rPr>
-      </w:pPr>
-      <w:r>
-        <w:rPr>
-          <w:b/>
-        </w:rPr>
-        <w:t>Contar</w:t>
-      </w:r>
-    </w:p>
-    <w:p>
-      <w:pPr>
-        <w:pStyle w:val="PargrafodaLista"/>
-        <w:ind w:left="792"/>
-      </w:pPr>
-      <w:r>
-        <w:t>O sistema irá contar a quantidade de caracteres existente no texto. A contagem será feita em etapas, pois são diferentes os resultados (caracteres com e sem espaço, palavras, frases, parágrafos).</w:t>
-      </w:r>
-    </w:p>
-    <w:p>
-      <w:pPr>
-        <w:pStyle w:val="PargrafodaLista"/>
-        <w:ind w:left="792"/>
-      </w:pPr>
-    </w:p>
-    <w:p>
-      <w:pPr>
-        <w:pStyle w:val="PargrafodaLista"/>
-        <w:ind w:left="792"/>
-      </w:pPr>
-    </w:p>
-    <w:p>
-      <w:pPr>
-        <w:pStyle w:val="PargrafodaLista"/>
-        <w:numPr>
-          <w:ilvl w:val="2"/>
-          <w:numId w:val="2"/>
-        </w:numPr>
-        <w:rPr>
-          <w:b/>
-        </w:rPr>
-      </w:pPr>
-      <w:r>
-        <w:rPr>
-          <w:b/>
-        </w:rPr>
-        <w:lastRenderedPageBreak/>
-        <w:t>Mostrar Contagem</w:t>
-      </w:r>
-    </w:p>
-    <w:p>
-      <w:pPr>
-        <w:pStyle w:val="PargrafodaLista"/>
-        <w:ind w:left="792"/>
-      </w:pPr>
-      <w:r>
-        <w:t>O sistema irá apresentar na tela a contagem obtida, separando as etapas para melhor compreensão do usuário.</w:t>
-      </w:r>
-    </w:p>
-    <w:p>
-      <w:pPr>
-        <w:pStyle w:val="PargrafodaLista"/>
-        <w:numPr>
-          <w:ilvl w:val="2"/>
-          <w:numId w:val="2"/>
-        </w:numPr>
-        <w:rPr>
-          <w:b/>
-        </w:rPr>
-      </w:pPr>
-      <w:r>
-        <w:rPr>
-          <w:b/>
-        </w:rPr>
-        <w:t>Mostrar Comparação</w:t>
-      </w:r>
-    </w:p>
-    <w:p>
-      <w:pPr>
-        <w:pStyle w:val="PargrafodaLista"/>
-        <w:ind w:left="792"/>
-      </w:pPr>
-      <w:r>
-        <w:t>Caso o usuário informe dois textos, será apresentado na tela o resultado da contagem de ambos os textos, assim possibilitando a comparação.</w:t>
-      </w:r>
-    </w:p>
-    <w:p>
-      <w:pPr>
-        <w:pStyle w:val="PargrafodaLista"/>
-        <w:ind w:left="792"/>
-      </w:pPr>
-    </w:p>
-    <w:p>
-      <w:pPr>
-        <w:pStyle w:val="PargrafodaLista"/>
-        <w:numPr>
-          <w:ilvl w:val="1"/>
-          <w:numId w:val="2"/>
-        </w:numPr>
-        <w:rPr>
-          <w:i/>
-        </w:rPr>
-      </w:pPr>
-      <w:r>
-        <w:rPr>
-          <w:i/>
-        </w:rPr>
-        <w:t>Requisitos de Qualidade</w:t>
-      </w:r>
-    </w:p>
-    <w:p>
-      <w:pPr>
-        <w:pStyle w:val="PargrafodaLista"/>
-        <w:ind w:left="1224"/>
-        <w:rPr>
-          <w:b/>
-        </w:rPr>
-      </w:pPr>
-    </w:p>
-    <w:p>
-      <w:pPr>
-        <w:pStyle w:val="PargrafodaLista"/>
-        <w:numPr>
-          <w:ilvl w:val="2"/>
-          <w:numId w:val="2"/>
-        </w:numPr>
-        <w:rPr>
-          <w:b/>
-        </w:rPr>
-      </w:pPr>
+        <w:ind w:hanging="373"/>
+        <w:outlineLvl w:val="2"/>
+        <w:rPr>
+          <w:b/>
+        </w:rPr>
+      </w:pPr>
+      <w:bookmarkStart w:id="6" w:name="_Toc452547570"/>
       <w:r>
         <w:rPr>
           <w:b/>
@@ -792,15 +3076,7 @@
       <w:r>
         <w:t>10/06/2016</w:t>
       </w:r>
-    </w:p>
-    <w:p>
-      <w:pPr>
-        <w:pStyle w:val="PargrafodaLista"/>
-        <w:ind w:left="792"/>
-        <w:rPr>
-          <w:i/>
-        </w:rPr>
-      </w:pPr>
+      <w:bookmarkEnd w:id="6"/>
     </w:p>
     <w:p>
       <w:pPr>
@@ -809,34 +3085,23 @@
           <w:ilvl w:val="2"/>
           <w:numId w:val="2"/>
         </w:numPr>
-        <w:rPr>
-          <w:b/>
-        </w:rPr>
-      </w:pPr>
+        <w:ind w:hanging="373"/>
+        <w:outlineLvl w:val="2"/>
+        <w:rPr>
+          <w:b/>
+        </w:rPr>
+      </w:pPr>
+      <w:bookmarkStart w:id="7" w:name="_Toc452547571"/>
       <w:r>
         <w:rPr>
           <w:b/>
         </w:rPr>
-        <w:t>Navegadores (Browser)</w:t>
+        <w:t>Acesso</w:t>
       </w:r>
       <w:r>
-        <w:rPr>
-          <w:b/>
-        </w:rPr>
-        <w:t xml:space="preserve">: </w:t>
+        <w:t>: por se tratar de um sistema online, o acesso a internet é fundamental</w:t>
       </w:r>
-      <w:r>
-        <w:t>deve funcionar nos principais navegadores (Firefox, Chrome, Microsoft Edge)</w:t>
-      </w:r>
-    </w:p>
-    <w:p>
-      <w:pPr>
-        <w:pStyle w:val="PargrafodaLista"/>
-        <w:ind w:left="1224"/>
-        <w:rPr>
-          <w:b/>
-        </w:rPr>
-      </w:pPr>
+      <w:bookmarkEnd w:id="7"/>
     </w:p>
     <w:p>
       <w:pPr>
@@ -845,10 +3110,41 @@
           <w:ilvl w:val="2"/>
           <w:numId w:val="2"/>
         </w:numPr>
-        <w:rPr>
-          <w:b/>
-        </w:rPr>
-      </w:pPr>
+        <w:ind w:hanging="373"/>
+        <w:outlineLvl w:val="2"/>
+        <w:rPr>
+          <w:b/>
+        </w:rPr>
+      </w:pPr>
+      <w:bookmarkStart w:id="8" w:name="_Toc452547572"/>
+      <w:r>
+        <w:rPr>
+          <w:b/>
+        </w:rPr>
+        <w:t xml:space="preserve">Navegadores (Browser): </w:t>
+      </w:r>
+      <w:r>
+        <w:t xml:space="preserve">Firefox, </w:t>
+      </w:r>
+      <w:r>
+        <w:t>Chrome, Microsoft Edge</w:t>
+      </w:r>
+      <w:bookmarkEnd w:id="8"/>
+    </w:p>
+    <w:p>
+      <w:pPr>
+        <w:pStyle w:val="PargrafodaLista"/>
+        <w:numPr>
+          <w:ilvl w:val="2"/>
+          <w:numId w:val="2"/>
+        </w:numPr>
+        <w:ind w:hanging="373"/>
+        <w:outlineLvl w:val="2"/>
+        <w:rPr>
+          <w:b/>
+        </w:rPr>
+      </w:pPr>
+      <w:bookmarkStart w:id="9" w:name="_Toc452547573"/>
       <w:r>
         <w:rPr>
           <w:b/>
@@ -858,6 +3154,7 @@
       <w:r>
         <w:t xml:space="preserve"> valor máximo de R$ 3000,00</w:t>
       </w:r>
+      <w:bookmarkEnd w:id="9"/>
     </w:p>
     <w:p>
       <w:pPr>
@@ -872,16 +3169,19 @@
           <w:ilvl w:val="0"/>
           <w:numId w:val="2"/>
         </w:numPr>
-        <w:rPr>
-          <w:b/>
-        </w:rPr>
-      </w:pPr>
+        <w:outlineLvl w:val="0"/>
+        <w:rPr>
+          <w:b/>
+        </w:rPr>
+      </w:pPr>
+      <w:bookmarkStart w:id="10" w:name="_Toc452547574"/>
       <w:r>
         <w:rPr>
           <w:b/>
         </w:rPr>
-        <w:t>Apêndices</w:t>
+        <w:t>REQUISITOS</w:t>
       </w:r>
+      <w:bookmarkEnd w:id="10"/>
     </w:p>
     <w:p>
       <w:pPr>
@@ -899,24 +3199,24 @@
           <w:ilvl w:val="1"/>
           <w:numId w:val="2"/>
         </w:numPr>
-        <w:rPr>
-          <w:i/>
-        </w:rPr>
-      </w:pPr>
+        <w:outlineLvl w:val="1"/>
+        <w:rPr>
+          <w:b/>
+        </w:rPr>
+      </w:pPr>
+      <w:bookmarkStart w:id="11" w:name="_Toc452547575"/>
       <w:r>
         <w:rPr>
-          <w:i/>
-        </w:rPr>
-        <w:t>Modelos</w:t>
+          <w:b/>
+        </w:rPr>
+        <w:t>Requisitos Funcionais</w:t>
       </w:r>
+      <w:bookmarkEnd w:id="11"/>
     </w:p>
     <w:p>
       <w:pPr>
         <w:pStyle w:val="PargrafodaLista"/>
         <w:ind w:left="792"/>
-        <w:rPr>
-          <w:i/>
-        </w:rPr>
       </w:pPr>
     </w:p>
     <w:p>
@@ -926,6 +3226,8 @@
           <w:ilvl w:val="2"/>
           <w:numId w:val="2"/>
         </w:numPr>
+        <w:ind w:hanging="373"/>
+        <w:outlineLvl w:val="2"/>
         <w:rPr>
           <w:b/>
         </w:rPr>
@@ -934,11 +3236,394 @@
         <w:rPr>
           <w:b/>
         </w:rPr>
-        <w:t xml:space="preserve">CASO DE USO </w:t>
+        <w:t xml:space="preserve"> </w:t>
       </w:r>
-    </w:p>
-    <w:p>
-      <w:pPr>
+      <w:bookmarkStart w:id="12" w:name="_Toc452547576"/>
+      <w:r>
+        <w:rPr>
+          <w:b/>
+        </w:rPr>
+        <w:t>Inserir Texto</w:t>
+      </w:r>
+      <w:bookmarkEnd w:id="12"/>
+    </w:p>
+    <w:p>
+      <w:pPr>
+        <w:pStyle w:val="PargrafodaLista"/>
+        <w:ind w:left="851"/>
+      </w:pPr>
+      <w:r>
+        <w:t>O usuário deverá inserir o texto sobre o qual será feita a contagem de caracteres.</w:t>
+      </w:r>
+    </w:p>
+    <w:p>
+      <w:pPr>
+        <w:pStyle w:val="PargrafodaLista"/>
+        <w:ind w:left="792"/>
+      </w:pPr>
+    </w:p>
+    <w:p>
+      <w:pPr>
+        <w:pStyle w:val="PargrafodaLista"/>
+        <w:numPr>
+          <w:ilvl w:val="2"/>
+          <w:numId w:val="2"/>
+        </w:numPr>
+        <w:ind w:hanging="373"/>
+        <w:outlineLvl w:val="2"/>
+        <w:rPr>
+          <w:b/>
+        </w:rPr>
+      </w:pPr>
+      <w:bookmarkStart w:id="13" w:name="_Toc452547577"/>
+      <w:r>
+        <w:rPr>
+          <w:b/>
+        </w:rPr>
+        <w:t>Contar</w:t>
+      </w:r>
+      <w:bookmarkEnd w:id="13"/>
+    </w:p>
+    <w:p>
+      <w:pPr>
+        <w:pStyle w:val="PargrafodaLista"/>
+        <w:ind w:left="851"/>
+      </w:pPr>
+      <w:r>
+        <w:t>O sistema irá contar a quantidade de caracteres existente no texto. A contagem será feita em etapas, pois são diferentes os resultados (caracteres com e sem espaço, palavras, frases, parágrafos).</w:t>
+      </w:r>
+    </w:p>
+    <w:p>
+      <w:pPr>
+        <w:pStyle w:val="PargrafodaLista"/>
+        <w:ind w:left="792"/>
+      </w:pPr>
+    </w:p>
+    <w:p>
+      <w:pPr>
+        <w:pStyle w:val="PargrafodaLista"/>
+        <w:numPr>
+          <w:ilvl w:val="2"/>
+          <w:numId w:val="2"/>
+        </w:numPr>
+        <w:ind w:hanging="373"/>
+        <w:outlineLvl w:val="2"/>
+        <w:rPr>
+          <w:b/>
+        </w:rPr>
+      </w:pPr>
+      <w:bookmarkStart w:id="14" w:name="_Toc452547578"/>
+      <w:r>
+        <w:rPr>
+          <w:b/>
+        </w:rPr>
+        <w:t>Mostrar Contagem</w:t>
+      </w:r>
+      <w:bookmarkEnd w:id="14"/>
+    </w:p>
+    <w:p>
+      <w:pPr>
+        <w:pStyle w:val="PargrafodaLista"/>
+        <w:ind w:left="851"/>
+      </w:pPr>
+      <w:r>
+        <w:t>O sistema irá apresentar na tela a contagem obtida, separando as etapas para melhor compreensão do usuário.</w:t>
+      </w:r>
+    </w:p>
+    <w:p>
+      <w:pPr>
+        <w:pStyle w:val="PargrafodaLista"/>
+        <w:ind w:left="792"/>
+      </w:pPr>
+    </w:p>
+    <w:p>
+      <w:pPr>
+        <w:pStyle w:val="PargrafodaLista"/>
+        <w:numPr>
+          <w:ilvl w:val="2"/>
+          <w:numId w:val="2"/>
+        </w:numPr>
+        <w:ind w:hanging="373"/>
+        <w:outlineLvl w:val="2"/>
+        <w:rPr>
+          <w:b/>
+        </w:rPr>
+      </w:pPr>
+      <w:bookmarkStart w:id="15" w:name="_Toc452547579"/>
+      <w:r>
+        <w:rPr>
+          <w:b/>
+        </w:rPr>
+        <w:t>Mostrar Comparação</w:t>
+      </w:r>
+      <w:bookmarkEnd w:id="15"/>
+    </w:p>
+    <w:p>
+      <w:pPr>
+        <w:pStyle w:val="PargrafodaLista"/>
+        <w:ind w:left="851"/>
+      </w:pPr>
+      <w:r>
+        <w:t>Caso o usuário informe dois textos, será apresentado na tela o resultado da contagem de ambos os textos, assim possibilitando a comparação.</w:t>
+      </w:r>
+    </w:p>
+    <w:p>
+      <w:pPr>
+        <w:pStyle w:val="PargrafodaLista"/>
+        <w:ind w:left="792"/>
+      </w:pPr>
+    </w:p>
+    <w:p>
+      <w:pPr>
+        <w:pStyle w:val="PargrafodaLista"/>
+        <w:ind w:left="792"/>
+      </w:pPr>
+    </w:p>
+    <w:p>
+      <w:pPr>
+        <w:pStyle w:val="PargrafodaLista"/>
+        <w:ind w:left="792"/>
+      </w:pPr>
+    </w:p>
+    <w:p>
+      <w:pPr>
+        <w:pStyle w:val="PargrafodaLista"/>
+        <w:numPr>
+          <w:ilvl w:val="1"/>
+          <w:numId w:val="2"/>
+        </w:numPr>
+        <w:outlineLvl w:val="1"/>
+        <w:rPr>
+          <w:b/>
+        </w:rPr>
+      </w:pPr>
+      <w:bookmarkStart w:id="16" w:name="_Toc452547580"/>
+      <w:r>
+        <w:rPr>
+          <w:b/>
+        </w:rPr>
+        <w:lastRenderedPageBreak/>
+        <w:t>Requisitos de Qualidade</w:t>
+      </w:r>
+      <w:bookmarkEnd w:id="16"/>
+    </w:p>
+    <w:p>
+      <w:pPr>
+        <w:pStyle w:val="PargrafodaLista"/>
+        <w:ind w:left="1224"/>
+        <w:rPr>
+          <w:b/>
+        </w:rPr>
+      </w:pPr>
+    </w:p>
+    <w:p>
+      <w:pPr>
+        <w:pStyle w:val="PargrafodaLista"/>
+        <w:numPr>
+          <w:ilvl w:val="2"/>
+          <w:numId w:val="2"/>
+        </w:numPr>
+        <w:ind w:hanging="373"/>
+        <w:outlineLvl w:val="2"/>
+        <w:rPr>
+          <w:b/>
+        </w:rPr>
+      </w:pPr>
+      <w:bookmarkStart w:id="17" w:name="_Toc452547581"/>
+      <w:r>
+        <w:rPr>
+          <w:b/>
+        </w:rPr>
+        <w:t>Interface Intuitiva</w:t>
+      </w:r>
+      <w:bookmarkEnd w:id="17"/>
+    </w:p>
+    <w:p>
+      <w:pPr>
+        <w:pStyle w:val="PargrafodaLista"/>
+        <w:ind w:left="851"/>
+      </w:pPr>
+      <w:r>
+        <w:t>O sistema deve ser de fácil usabilidade, pois o acesso é feito por diversos tipos de usuários.</w:t>
+      </w:r>
+    </w:p>
+    <w:p>
+      <w:pPr>
+        <w:pStyle w:val="PargrafodaLista"/>
+        <w:ind w:left="792"/>
+        <w:rPr>
+          <w:i/>
+        </w:rPr>
+      </w:pPr>
+    </w:p>
+    <w:p>
+      <w:pPr>
+        <w:pStyle w:val="PargrafodaLista"/>
+        <w:numPr>
+          <w:ilvl w:val="2"/>
+          <w:numId w:val="2"/>
+        </w:numPr>
+        <w:ind w:hanging="373"/>
+        <w:outlineLvl w:val="2"/>
+        <w:rPr>
+          <w:b/>
+        </w:rPr>
+      </w:pPr>
+      <w:bookmarkStart w:id="18" w:name="_Toc452547582"/>
+      <w:r>
+        <w:rPr>
+          <w:b/>
+        </w:rPr>
+        <w:t>Facilidade de Manutenção</w:t>
+      </w:r>
+      <w:bookmarkEnd w:id="18"/>
+    </w:p>
+    <w:p>
+      <w:pPr>
+        <w:pStyle w:val="PargrafodaLista"/>
+        <w:ind w:left="851"/>
+      </w:pPr>
+      <w:r>
+        <w:t>O sistema deve ser implementado de forma que sua manutenção seja realizada de maneira simples.</w:t>
+      </w:r>
+    </w:p>
+    <w:p>
+      <w:pPr>
+        <w:pStyle w:val="PargrafodaLista"/>
+        <w:ind w:left="1224"/>
+        <w:rPr>
+          <w:b/>
+        </w:rPr>
+      </w:pPr>
+    </w:p>
+    <w:p>
+      <w:pPr>
+        <w:pStyle w:val="PargrafodaLista"/>
+        <w:numPr>
+          <w:ilvl w:val="2"/>
+          <w:numId w:val="2"/>
+        </w:numPr>
+        <w:ind w:hanging="373"/>
+        <w:outlineLvl w:val="2"/>
+        <w:rPr>
+          <w:b/>
+        </w:rPr>
+      </w:pPr>
+      <w:bookmarkStart w:id="19" w:name="_Toc452547583"/>
+      <w:r>
+        <w:rPr>
+          <w:b/>
+        </w:rPr>
+        <w:t>Facilidade de Reutilização</w:t>
+      </w:r>
+      <w:bookmarkEnd w:id="19"/>
+    </w:p>
+    <w:p>
+      <w:pPr>
+        <w:pStyle w:val="PargrafodaLista"/>
+        <w:ind w:left="851"/>
+      </w:pPr>
+      <w:r>
+        <w:t>O sistema deve ser implementado de forma que possa ser reutilizado em outras plataformas e aplicações.</w:t>
+      </w:r>
+    </w:p>
+    <w:p>
+      <w:pPr>
+        <w:pStyle w:val="PargrafodaLista"/>
+        <w:ind w:left="792"/>
+      </w:pPr>
+    </w:p>
+    <w:p>
+      <w:pPr>
+        <w:pStyle w:val="PargrafodaLista"/>
+        <w:ind w:left="792"/>
+      </w:pPr>
+    </w:p>
+    <w:p>
+      <w:pPr>
+        <w:pStyle w:val="PargrafodaLista"/>
+        <w:numPr>
+          <w:ilvl w:val="0"/>
+          <w:numId w:val="2"/>
+        </w:numPr>
+        <w:outlineLvl w:val="0"/>
+        <w:rPr>
+          <w:b/>
+        </w:rPr>
+      </w:pPr>
+      <w:bookmarkStart w:id="20" w:name="_Toc452547584"/>
+      <w:r>
+        <w:rPr>
+          <w:b/>
+        </w:rPr>
+        <w:t>APÊNDICES</w:t>
+      </w:r>
+      <w:bookmarkEnd w:id="20"/>
+    </w:p>
+    <w:p>
+      <w:pPr>
+        <w:pStyle w:val="PargrafodaLista"/>
+        <w:ind w:left="360"/>
+        <w:rPr>
+          <w:b/>
+        </w:rPr>
+      </w:pPr>
+    </w:p>
+    <w:p>
+      <w:pPr>
+        <w:pStyle w:val="PargrafodaLista"/>
+        <w:numPr>
+          <w:ilvl w:val="1"/>
+          <w:numId w:val="2"/>
+        </w:numPr>
+        <w:outlineLvl w:val="1"/>
+        <w:rPr>
+          <w:b/>
+        </w:rPr>
+      </w:pPr>
+      <w:bookmarkStart w:id="21" w:name="_Toc452547585"/>
+      <w:r>
+        <w:rPr>
+          <w:b/>
+        </w:rPr>
+        <w:t>Modelos</w:t>
+      </w:r>
+      <w:bookmarkEnd w:id="21"/>
+    </w:p>
+    <w:p>
+      <w:pPr>
+        <w:pStyle w:val="PargrafodaLista"/>
+        <w:ind w:left="792"/>
+        <w:rPr>
+          <w:i/>
+        </w:rPr>
+      </w:pPr>
+    </w:p>
+    <w:p>
+      <w:pPr>
+        <w:pStyle w:val="PargrafodaLista"/>
+        <w:numPr>
+          <w:ilvl w:val="2"/>
+          <w:numId w:val="2"/>
+        </w:numPr>
+        <w:ind w:hanging="373"/>
+        <w:outlineLvl w:val="2"/>
+        <w:rPr>
+          <w:b/>
+        </w:rPr>
+      </w:pPr>
+      <w:bookmarkStart w:id="22" w:name="_Toc452547586"/>
+      <w:r>
+        <w:rPr>
+          <w:b/>
+        </w:rPr>
+        <w:t>Caso de uso</w:t>
+      </w:r>
+      <w:bookmarkEnd w:id="22"/>
+    </w:p>
+    <w:p>
+      <w:pPr>
+        <w:ind w:left="567"/>
         <w:jc w:val="center"/>
         <w:rPr>
           <w:b/>
@@ -968,8 +3653,8 @@
             <v:path o:extrusionok="f" gradientshapeok="t" o:connecttype="rect"/>
             <o:lock v:ext="edit" aspectratio="t"/>
           </v:shapetype>
-          <v:shape id="_x0000_i1025" type="#_x0000_t75" style="width:393.75pt;height:182.25pt">
-            <v:imagedata r:id="rId5" o:title="projetopedro"/>
+          <v:shape id="_x0000_i1025" type="#_x0000_t75" style="width:364.5pt;height:168.75pt">
+            <v:imagedata r:id="rId6" o:title="projetopedro"/>
           </v:shape>
         </w:pict>
       </w:r>
@@ -989,16 +3674,20 @@
           <w:ilvl w:val="2"/>
           <w:numId w:val="2"/>
         </w:numPr>
-        <w:rPr>
-          <w:b/>
-        </w:rPr>
-      </w:pPr>
+        <w:ind w:hanging="373"/>
+        <w:outlineLvl w:val="2"/>
+        <w:rPr>
+          <w:b/>
+        </w:rPr>
+      </w:pPr>
+      <w:bookmarkStart w:id="23" w:name="_Toc452547587"/>
       <w:r>
         <w:rPr>
           <w:b/>
         </w:rPr>
-        <w:t>CASO DE USO TEXTUAL</w:t>
+        <w:t>Caso de uso textual</w:t>
       </w:r>
+      <w:bookmarkEnd w:id="23"/>
     </w:p>
     <w:tbl>
       <w:tblPr>
@@ -1137,11 +3826,9 @@
             <w:tcW w:w="2691" w:type="dxa"/>
           </w:tcPr>
           <w:p>
-            <w:proofErr w:type="spellStart"/>
             <w:r>
               <w:t>Criticalidade</w:t>
             </w:r>
-            <w:proofErr w:type="spellEnd"/>
           </w:p>
         </w:tc>
         <w:tc>
@@ -1178,11 +3865,9 @@
             <w:pPr>
               <w:jc w:val="center"/>
             </w:pPr>
-            <w:proofErr w:type="spellStart"/>
             <w:r>
               <w:t>Stakeholder</w:t>
             </w:r>
-            <w:proofErr w:type="spellEnd"/>
           </w:p>
         </w:tc>
       </w:tr>
@@ -1226,7 +3911,6 @@
           </w:tcPr>
           <w:p>
             <w:r>
-              <w:lastRenderedPageBreak/>
               <w:t>Descrição</w:t>
             </w:r>
           </w:p>
@@ -1255,11 +3939,9 @@
             <w:tcW w:w="2691" w:type="dxa"/>
           </w:tcPr>
           <w:p>
-            <w:proofErr w:type="spellStart"/>
             <w:r>
               <w:t>Trigger</w:t>
             </w:r>
-            <w:proofErr w:type="spellEnd"/>
           </w:p>
         </w:tc>
         <w:tc>
@@ -1287,6 +3969,7 @@
           </w:tcPr>
           <w:p>
             <w:r>
+              <w:lastRenderedPageBreak/>
               <w:t>Atores</w:t>
             </w:r>
           </w:p>
@@ -1566,11 +4249,9 @@
             <w:tcW w:w="2686" w:type="dxa"/>
           </w:tcPr>
           <w:p>
-            <w:proofErr w:type="spellStart"/>
             <w:r>
               <w:t>Criticalidade</w:t>
             </w:r>
-            <w:proofErr w:type="spellEnd"/>
           </w:p>
         </w:tc>
         <w:tc>
@@ -1607,11 +4288,9 @@
             <w:pPr>
               <w:jc w:val="center"/>
             </w:pPr>
-            <w:proofErr w:type="spellStart"/>
             <w:r>
               <w:t>Stakeholder</w:t>
             </w:r>
-            <w:proofErr w:type="spellEnd"/>
           </w:p>
         </w:tc>
       </w:tr>
@@ -1683,11 +4362,9 @@
             <w:tcW w:w="2686" w:type="dxa"/>
           </w:tcPr>
           <w:p>
-            <w:proofErr w:type="spellStart"/>
             <w:r>
               <w:t>Trigger</w:t>
             </w:r>
-            <w:proofErr w:type="spellEnd"/>
           </w:p>
         </w:tc>
         <w:tc>
@@ -1991,11 +4668,9 @@
             <w:tcW w:w="2691" w:type="dxa"/>
           </w:tcPr>
           <w:p>
-            <w:proofErr w:type="spellStart"/>
             <w:r>
               <w:t>Criticalidade</w:t>
             </w:r>
-            <w:proofErr w:type="spellEnd"/>
           </w:p>
         </w:tc>
         <w:tc>
@@ -2032,11 +4707,9 @@
             <w:pPr>
               <w:jc w:val="center"/>
             </w:pPr>
-            <w:proofErr w:type="spellStart"/>
             <w:r>
               <w:t>Stakeholder</w:t>
             </w:r>
-            <w:proofErr w:type="spellEnd"/>
           </w:p>
         </w:tc>
       </w:tr>
@@ -2108,11 +4781,9 @@
             <w:tcW w:w="2691" w:type="dxa"/>
           </w:tcPr>
           <w:p>
-            <w:proofErr w:type="spellStart"/>
             <w:r>
               <w:t>Trigger</w:t>
             </w:r>
-            <w:proofErr w:type="spellEnd"/>
           </w:p>
         </w:tc>
         <w:tc>
@@ -2419,11 +5090,9 @@
             <w:tcW w:w="2656" w:type="dxa"/>
           </w:tcPr>
           <w:p>
-            <w:proofErr w:type="spellStart"/>
             <w:r>
               <w:t>Criticalidade</w:t>
             </w:r>
-            <w:proofErr w:type="spellEnd"/>
           </w:p>
         </w:tc>
         <w:tc>
@@ -2448,7 +5117,6 @@
           </w:tcPr>
           <w:p>
             <w:r>
-              <w:lastRenderedPageBreak/>
               <w:t>Fonte</w:t>
             </w:r>
           </w:p>
@@ -2461,11 +5129,9 @@
             <w:pPr>
               <w:jc w:val="center"/>
             </w:pPr>
-            <w:proofErr w:type="spellStart"/>
             <w:r>
               <w:t>Stakeholder</w:t>
             </w:r>
-            <w:proofErr w:type="spellEnd"/>
           </w:p>
         </w:tc>
       </w:tr>
@@ -2509,6 +5175,7 @@
           </w:tcPr>
           <w:p>
             <w:r>
+              <w:lastRenderedPageBreak/>
               <w:t>Descrição</w:t>
             </w:r>
           </w:p>
@@ -2537,11 +5204,9 @@
             <w:tcW w:w="2656" w:type="dxa"/>
           </w:tcPr>
           <w:p>
-            <w:proofErr w:type="spellStart"/>
             <w:r>
               <w:t>Trigger</w:t>
             </w:r>
-            <w:proofErr w:type="spellEnd"/>
           </w:p>
         </w:tc>
         <w:tc>
@@ -2718,65 +5383,32 @@
           <w:ilvl w:val="2"/>
           <w:numId w:val="2"/>
         </w:numPr>
-        <w:rPr>
-          <w:b/>
-        </w:rPr>
-      </w:pPr>
+        <w:outlineLvl w:val="2"/>
+        <w:rPr>
+          <w:b/>
+        </w:rPr>
+      </w:pPr>
+      <w:bookmarkStart w:id="24" w:name="_Toc452547588"/>
       <w:r>
         <w:rPr>
           <w:b/>
         </w:rPr>
         <w:t>DFD</w:t>
       </w:r>
-    </w:p>
-    <w:p>
-      <w:pPr>
-        <w:jc w:val="center"/>
+      <w:bookmarkEnd w:id="24"/>
+    </w:p>
+    <w:p>
+      <w:pPr>
+        <w:pStyle w:val="PargrafodaLista"/>
+        <w:ind w:left="792"/>
       </w:pPr>
       <w:r>
         <w:pict>
-          <v:shape id="_x0000_i1026" type="#_x0000_t75" style="width:391.5pt;height:360.75pt">
-            <v:imagedata r:id="rId6" o:title="projetoPedro - DFD"/>
+          <v:shape id="_x0000_i1026" type="#_x0000_t75" style="width:365.25pt;height:336.75pt">
+            <v:imagedata r:id="rId7" o:title="projetoPedro - DFD"/>
           </v:shape>
         </w:pict>
       </w:r>
-    </w:p>
-    <w:p/>
-    <w:p>
-      <w:pPr>
-        <w:pStyle w:val="PargrafodaLista"/>
-        <w:ind w:left="792"/>
-      </w:pPr>
-    </w:p>
-    <w:p>
-      <w:pPr>
-        <w:pStyle w:val="PargrafodaLista"/>
-        <w:numPr>
-          <w:ilvl w:val="1"/>
-          <w:numId w:val="2"/>
-        </w:numPr>
-        <w:rPr>
-          <w:i/>
-        </w:rPr>
-      </w:pPr>
-      <w:r>
-        <w:rPr>
-          <w:i/>
-        </w:rPr>
-        <w:t>Glossário</w:t>
-      </w:r>
-    </w:p>
-    <w:p>
-      <w:pPr>
-        <w:pStyle w:val="PargrafodaLista"/>
-        <w:ind w:left="792"/>
-      </w:pPr>
-    </w:p>
-    <w:p>
-      <w:pPr>
-        <w:pStyle w:val="PargrafodaLista"/>
-        <w:ind w:left="792"/>
-      </w:pPr>
     </w:p>
     <w:sectPr>
       <w:pgSz w:w="11906" w:h="16838"/>
@@ -3132,6 +5764,29 @@
     <w:qFormat/>
     <w:rsid w:val="00BF260A"/>
   </w:style>
+  <w:style w:type="paragraph" w:styleId="Ttulo1">
+    <w:name w:val="heading 1"/>
+    <w:basedOn w:val="Normal"/>
+    <w:next w:val="Normal"/>
+    <w:link w:val="Ttulo1Char"/>
+    <w:uiPriority w:val="9"/>
+    <w:qFormat/>
+    <w:rsid w:val="00F96452"/>
+    <w:pPr>
+      <w:keepNext/>
+      <w:keepLines/>
+      <w:spacing w:before="480" w:after="0"/>
+      <w:outlineLvl w:val="0"/>
+    </w:pPr>
+    <w:rPr>
+      <w:rFonts w:asciiTheme="majorHAnsi" w:eastAsiaTheme="majorEastAsia" w:hAnsiTheme="majorHAnsi" w:cstheme="majorBidi"/>
+      <w:b/>
+      <w:bCs/>
+      <w:color w:val="365F91" w:themeColor="accent1" w:themeShade="BF"/>
+      <w:sz w:val="28"/>
+      <w:szCs w:val="28"/>
+    </w:rPr>
+  </w:style>
   <w:style w:type="character" w:default="1" w:styleId="Fontepargpadro">
     <w:name w:val="Default Paragraph Font"/>
     <w:uiPriority w:val="1"/>
@@ -3196,6 +5851,127 @@
         <w:right w:w="108" w:type="dxa"/>
       </w:tblCellMar>
     </w:tblPr>
+  </w:style>
+  <w:style w:type="character" w:customStyle="1" w:styleId="Ttulo1Char">
+    <w:name w:val="Título 1 Char"/>
+    <w:basedOn w:val="Fontepargpadro"/>
+    <w:link w:val="Ttulo1"/>
+    <w:uiPriority w:val="9"/>
+    <w:rsid w:val="00F96452"/>
+    <w:rPr>
+      <w:rFonts w:asciiTheme="majorHAnsi" w:eastAsiaTheme="majorEastAsia" w:hAnsiTheme="majorHAnsi" w:cstheme="majorBidi"/>
+      <w:b/>
+      <w:bCs/>
+      <w:color w:val="365F91" w:themeColor="accent1" w:themeShade="BF"/>
+      <w:sz w:val="28"/>
+      <w:szCs w:val="28"/>
+    </w:rPr>
+  </w:style>
+  <w:style w:type="paragraph" w:styleId="CabealhodoSumrio">
+    <w:name w:val="TOC Heading"/>
+    <w:basedOn w:val="Ttulo1"/>
+    <w:next w:val="Normal"/>
+    <w:uiPriority w:val="39"/>
+    <w:unhideWhenUsed/>
+    <w:qFormat/>
+    <w:rsid w:val="00F96452"/>
+    <w:pPr>
+      <w:outlineLvl w:val="9"/>
+    </w:pPr>
+  </w:style>
+  <w:style w:type="paragraph" w:styleId="Textodebalo">
+    <w:name w:val="Balloon Text"/>
+    <w:basedOn w:val="Normal"/>
+    <w:link w:val="TextodebaloChar"/>
+    <w:uiPriority w:val="99"/>
+    <w:semiHidden/>
+    <w:unhideWhenUsed/>
+    <w:rsid w:val="00F96452"/>
+    <w:pPr>
+      <w:spacing w:after="0" w:line="240" w:lineRule="auto"/>
+    </w:pPr>
+    <w:rPr>
+      <w:rFonts w:ascii="Tahoma" w:hAnsi="Tahoma" w:cs="Tahoma"/>
+      <w:sz w:val="16"/>
+      <w:szCs w:val="16"/>
+    </w:rPr>
+  </w:style>
+  <w:style w:type="character" w:customStyle="1" w:styleId="TextodebaloChar">
+    <w:name w:val="Texto de balão Char"/>
+    <w:basedOn w:val="Fontepargpadro"/>
+    <w:link w:val="Textodebalo"/>
+    <w:uiPriority w:val="99"/>
+    <w:semiHidden/>
+    <w:rsid w:val="00F96452"/>
+    <w:rPr>
+      <w:rFonts w:ascii="Tahoma" w:hAnsi="Tahoma" w:cs="Tahoma"/>
+      <w:sz w:val="16"/>
+      <w:szCs w:val="16"/>
+    </w:rPr>
+  </w:style>
+  <w:style w:type="paragraph" w:styleId="Sumrio1">
+    <w:name w:val="toc 1"/>
+    <w:basedOn w:val="Normal"/>
+    <w:next w:val="Normal"/>
+    <w:autoRedefine/>
+    <w:uiPriority w:val="39"/>
+    <w:unhideWhenUsed/>
+    <w:rsid w:val="00DB4395"/>
+    <w:pPr>
+      <w:tabs>
+        <w:tab w:val="left" w:pos="284"/>
+        <w:tab w:val="right" w:leader="dot" w:pos="8494"/>
+      </w:tabs>
+      <w:spacing w:after="100"/>
+    </w:pPr>
+  </w:style>
+  <w:style w:type="character" w:styleId="Hyperlink">
+    <w:name w:val="Hyperlink"/>
+    <w:basedOn w:val="Fontepargpadro"/>
+    <w:uiPriority w:val="99"/>
+    <w:unhideWhenUsed/>
+    <w:rsid w:val="00337207"/>
+    <w:rPr>
+      <w:color w:val="0000FF" w:themeColor="hyperlink"/>
+      <w:u w:val="single"/>
+    </w:rPr>
+  </w:style>
+  <w:style w:type="paragraph" w:styleId="Sumrio2">
+    <w:name w:val="toc 2"/>
+    <w:basedOn w:val="Normal"/>
+    <w:next w:val="Normal"/>
+    <w:autoRedefine/>
+    <w:uiPriority w:val="39"/>
+    <w:unhideWhenUsed/>
+    <w:rsid w:val="00DB4395"/>
+    <w:pPr>
+      <w:tabs>
+        <w:tab w:val="left" w:pos="709"/>
+        <w:tab w:val="right" w:leader="dot" w:pos="8494"/>
+      </w:tabs>
+      <w:spacing w:after="100"/>
+      <w:ind w:left="220"/>
+    </w:pPr>
+    <w:rPr>
+      <w:noProof/>
+    </w:rPr>
+  </w:style>
+  <w:style w:type="paragraph" w:styleId="Sumrio3">
+    <w:name w:val="toc 3"/>
+    <w:basedOn w:val="Normal"/>
+    <w:next w:val="Normal"/>
+    <w:autoRedefine/>
+    <w:uiPriority w:val="39"/>
+    <w:unhideWhenUsed/>
+    <w:rsid w:val="00DB4395"/>
+    <w:pPr>
+      <w:tabs>
+        <w:tab w:val="left" w:pos="1134"/>
+        <w:tab w:val="right" w:leader="dot" w:pos="8494"/>
+      </w:tabs>
+      <w:spacing w:after="100"/>
+      <w:ind w:left="440"/>
+    </w:pPr>
   </w:style>
 </w:styles>
 </file>
@@ -3481,4 +6257,16 @@
   <a:objectDefaults/>
   <a:extraClrSchemeLst/>
 </a:theme>
+</file>
+
+<file path=customXml/item1.xml><?xml version="1.0" encoding="utf-8"?>
+<b:Sources xmlns:b="http://schemas.openxmlformats.org/officeDocument/2006/bibliography" xmlns="http://schemas.openxmlformats.org/officeDocument/2006/bibliography" SelectedStyle="\APA.XSL" StyleName="APA Fifth Edition"/>
+</file>
+
+<file path=customXml/itemProps1.xml><?xml version="1.0" encoding="utf-8"?>
+<ds:datastoreItem xmlns:ds="http://schemas.openxmlformats.org/officeDocument/2006/customXml" ds:itemID="{04F800CF-5391-446C-BA19-5220C930DE70}">
+  <ds:schemaRefs>
+    <ds:schemaRef ds:uri="http://schemas.openxmlformats.org/officeDocument/2006/bibliography"/>
+  </ds:schemaRefs>
+</ds:datastoreItem>
 </file>
</xml_diff>